<commit_message>
Alterado os nomes dos modelos de apresentacao para Modelo e actualizacao no TFC
</commit_message>
<xml_diff>
--- a/Sistema de Gestão de TFC.docx
+++ b/Sistema de Gestão de TFC.docx
@@ -11192,7 +11192,21 @@
           <w:rFonts w:ascii="Times New Roman" w:hAnsi="Times New Roman" w:cs="Times New Roman"/>
           <w:sz w:val="24"/>
         </w:rPr>
-        <w:t xml:space="preserve">A falta de um sistema digital para o acompanhamento e controle de Trabalhos de Fim de Curso na Universidade Técnica de Angola(UTANGA) tem dificultado a instituição </w:t>
+        <w:t>A falta de um sistema digital par</w:t>
+      </w:r>
+      <w:r>
+        <w:rPr>
+          <w:rFonts w:ascii="Times New Roman" w:hAnsi="Times New Roman" w:cs="Times New Roman"/>
+          <w:sz w:val="24"/>
+        </w:rPr>
+        <w:t>a o acompanhamento e controle dos</w:t>
+      </w:r>
+      <w:r>
+        <w:rPr>
+          <w:rFonts w:ascii="Times New Roman" w:hAnsi="Times New Roman" w:cs="Times New Roman"/>
+          <w:sz w:val="24"/>
+        </w:rPr>
+        <w:t xml:space="preserve"> Trabalhos de Fim de Curso na Universidade Técnica de Angola(UTANGA) tem dificultado a instituição </w:t>
       </w:r>
       <w:r>
         <w:rPr>
@@ -11213,7 +11227,14 @@
           <w:rFonts w:ascii="Times New Roman" w:hAnsi="Times New Roman" w:cs="Times New Roman"/>
           <w:sz w:val="24"/>
         </w:rPr>
-        <w:t>alunos.</w:t>
+        <w:t>orientandos</w:t>
+      </w:r>
+      <w:r>
+        <w:rPr>
+          <w:rFonts w:ascii="Times New Roman" w:hAnsi="Times New Roman" w:cs="Times New Roman"/>
+          <w:sz w:val="24"/>
+        </w:rPr>
+        <w:t>.</w:t>
       </w:r>
     </w:p>
     <w:p>
@@ -11244,7 +11265,29 @@
           <w:szCs w:val="24"/>
           <w:lang w:eastAsia="zh-CN"/>
         </w:rPr>
-        <w:t>Como melhorar a gestão e o controle dos trabalhos de fim de curso da UTANGA garantindo a centralização de dados e a gestão mais eficiente?</w:t>
+        <w:t xml:space="preserve">Como melhorar a gestão e o controle </w:t>
+      </w:r>
+      <w:r>
+        <w:rPr>
+          <w:rFonts w:ascii="Times New Roman" w:hAnsi="Times New Roman" w:cs="Times New Roman"/>
+          <w:b/>
+          <w:color w:val="000000" w:themeColor="text1"/>
+          <w:sz w:val="24"/>
+          <w:szCs w:val="24"/>
+          <w:lang w:eastAsia="zh-CN"/>
+        </w:rPr>
+        <w:t>dos trabalhos de fim de curso na</w:t>
+      </w:r>
+      <w:r>
+        <w:rPr>
+          <w:rFonts w:ascii="Times New Roman" w:hAnsi="Times New Roman" w:cs="Times New Roman"/>
+          <w:b/>
+          <w:color w:val="000000" w:themeColor="text1"/>
+          <w:sz w:val="24"/>
+          <w:szCs w:val="24"/>
+          <w:lang w:eastAsia="zh-CN"/>
+        </w:rPr>
+        <w:t xml:space="preserve"> UTANGA garantindo a centralização de dados e a gestão eficiente?</w:t>
       </w:r>
     </w:p>
     <w:p>
@@ -11316,7 +11359,35 @@
           <w:rFonts w:ascii="Times New Roman" w:hAnsi="Times New Roman" w:cs="Times New Roman"/>
           <w:sz w:val="24"/>
         </w:rPr>
-        <w:t>Se implementarmos um sistema web para gestão e controle do processo de trabalho de fim de curso (TFC), irá possibilitar que os intervenientes tenham uma melhor interação, e informação necessárias disponível a tempo para garantir um melhor acompanhamento dos TFC.</w:t>
+        <w:t>Se implementarmos um sistem</w:t>
+      </w:r>
+      <w:r>
+        <w:rPr>
+          <w:rFonts w:ascii="Times New Roman" w:hAnsi="Times New Roman" w:cs="Times New Roman"/>
+          <w:sz w:val="24"/>
+        </w:rPr>
+        <w:t xml:space="preserve">a web para gestão e controle dos </w:t>
+      </w:r>
+      <w:r>
+        <w:rPr>
+          <w:rFonts w:ascii="Times New Roman" w:hAnsi="Times New Roman" w:cs="Times New Roman"/>
+          <w:sz w:val="24"/>
+        </w:rPr>
+        <w:t>trabalho</w:t>
+      </w:r>
+      <w:r>
+        <w:rPr>
+          <w:rFonts w:ascii="Times New Roman" w:hAnsi="Times New Roman" w:cs="Times New Roman"/>
+          <w:sz w:val="24"/>
+        </w:rPr>
+        <w:t>s</w:t>
+      </w:r>
+      <w:r>
+        <w:rPr>
+          <w:rFonts w:ascii="Times New Roman" w:hAnsi="Times New Roman" w:cs="Times New Roman"/>
+          <w:sz w:val="24"/>
+        </w:rPr>
+        <w:t xml:space="preserve"> de fim de curso (TFC), irá possibilitar que os intervenientes tenham uma melhor interação, e informação necessárias disponível a tempo para garantir um melhor acompanhamento dos TFC.</w:t>
       </w:r>
       <w:r>
         <w:rPr>
@@ -11514,17 +11585,7 @@
           <w:sz w:val="24"/>
           <w:szCs w:val="24"/>
         </w:rPr>
-        <w:t xml:space="preserve"> e orientadores. Para alunos dará a eles a possibilidade de enviar seu tema para aprovação, escolher tutor, receber tarefas do seu tutor</w:t>
-      </w:r>
-      <w:bookmarkStart w:id="19" w:name="_GoBack"/>
-      <w:bookmarkEnd w:id="19"/>
-      <w:r>
-        <w:rPr>
-          <w:rFonts w:ascii="Times New Roman" w:hAnsi="Times New Roman" w:cs="Times New Roman"/>
-          <w:sz w:val="24"/>
-          <w:szCs w:val="24"/>
-        </w:rPr>
-        <w:t>.</w:t>
+        <w:t xml:space="preserve"> e orientadores. Para alunos dará a eles a possibilidade de enviar seu tema para aprovação, escolher tutor, receber tarefas do seu tutor.</w:t>
       </w:r>
     </w:p>
     <w:p>
@@ -11552,8 +11613,8 @@
           <w:sz w:val="28"/>
         </w:rPr>
       </w:pPr>
-      <w:bookmarkStart w:id="20" w:name="_Toc520227209"/>
-      <w:bookmarkStart w:id="21" w:name="_Toc487515732"/>
+      <w:bookmarkStart w:id="19" w:name="_Toc520227209"/>
+      <w:bookmarkStart w:id="20" w:name="_Toc487515732"/>
       <w:r>
         <w:rPr>
           <w:rFonts w:ascii="Times New Roman" w:hAnsi="Times New Roman" w:cs="Times New Roman"/>
@@ -11563,7 +11624,7 @@
         </w:rPr>
         <w:t xml:space="preserve">  </w:t>
       </w:r>
-      <w:bookmarkStart w:id="22" w:name="_Toc167319983"/>
+      <w:bookmarkStart w:id="21" w:name="_Toc167319983"/>
       <w:proofErr w:type="spellStart"/>
       <w:r>
         <w:rPr>
@@ -11574,8 +11635,8 @@
         </w:rPr>
         <w:t>Objectivos</w:t>
       </w:r>
-      <w:bookmarkEnd w:id="20"/>
-      <w:bookmarkEnd w:id="22"/>
+      <w:bookmarkEnd w:id="19"/>
+      <w:bookmarkEnd w:id="21"/>
       <w:proofErr w:type="spellEnd"/>
       <w:r>
         <w:rPr>
@@ -11586,7 +11647,7 @@
         </w:rPr>
         <w:t xml:space="preserve"> </w:t>
       </w:r>
-      <w:bookmarkEnd w:id="21"/>
+      <w:bookmarkEnd w:id="20"/>
     </w:p>
     <w:p/>
     <w:p>
@@ -11602,9 +11663,9 @@
           <w:color w:val="000000" w:themeColor="text1"/>
         </w:rPr>
       </w:pPr>
-      <w:bookmarkStart w:id="23" w:name="_Toc520227210"/>
-      <w:bookmarkStart w:id="24" w:name="_Toc487515733"/>
-      <w:bookmarkStart w:id="25" w:name="_Toc167319984"/>
+      <w:bookmarkStart w:id="22" w:name="_Toc520227210"/>
+      <w:bookmarkStart w:id="23" w:name="_Toc487515733"/>
+      <w:bookmarkStart w:id="24" w:name="_Toc167319984"/>
       <w:proofErr w:type="spellStart"/>
       <w:r>
         <w:rPr>
@@ -11623,9 +11684,9 @@
         </w:rPr>
         <w:t xml:space="preserve"> Geral</w:t>
       </w:r>
+      <w:bookmarkEnd w:id="22"/>
       <w:bookmarkEnd w:id="23"/>
       <w:bookmarkEnd w:id="24"/>
-      <w:bookmarkEnd w:id="25"/>
     </w:p>
     <w:p>
       <w:pPr>
@@ -11694,9 +11755,9 @@
           <w:color w:val="000000" w:themeColor="text1"/>
         </w:rPr>
       </w:pPr>
-      <w:bookmarkStart w:id="26" w:name="_Toc487515734"/>
-      <w:bookmarkStart w:id="27" w:name="_Toc520227211"/>
-      <w:bookmarkStart w:id="28" w:name="_Toc167319985"/>
+      <w:bookmarkStart w:id="25" w:name="_Toc487515734"/>
+      <w:bookmarkStart w:id="26" w:name="_Toc520227211"/>
+      <w:bookmarkStart w:id="27" w:name="_Toc167319985"/>
       <w:proofErr w:type="spellStart"/>
       <w:r>
         <w:rPr>
@@ -11715,9 +11776,9 @@
         </w:rPr>
         <w:t xml:space="preserve"> específicos</w:t>
       </w:r>
+      <w:bookmarkEnd w:id="25"/>
       <w:bookmarkEnd w:id="26"/>
       <w:bookmarkEnd w:id="27"/>
-      <w:bookmarkEnd w:id="28"/>
     </w:p>
     <w:p>
       <w:pPr>
@@ -12036,7 +12097,7 @@
           <w:sz w:val="28"/>
         </w:rPr>
       </w:pPr>
-      <w:bookmarkStart w:id="29" w:name="_Toc520227212"/>
+      <w:bookmarkStart w:id="28" w:name="_Toc520227212"/>
       <w:r>
         <w:rPr>
           <w:rFonts w:ascii="Times New Roman" w:hAnsi="Times New Roman" w:cs="Times New Roman"/>
@@ -12046,7 +12107,7 @@
         </w:rPr>
         <w:t xml:space="preserve">  </w:t>
       </w:r>
-      <w:bookmarkStart w:id="30" w:name="_Toc167319986"/>
+      <w:bookmarkStart w:id="29" w:name="_Toc167319986"/>
       <w:r>
         <w:rPr>
           <w:rFonts w:ascii="Times New Roman" w:hAnsi="Times New Roman" w:cs="Times New Roman"/>
@@ -12056,8 +12117,8 @@
         </w:rPr>
         <w:t>Organização do trabalho</w:t>
       </w:r>
+      <w:bookmarkEnd w:id="28"/>
       <w:bookmarkEnd w:id="29"/>
-      <w:bookmarkEnd w:id="30"/>
     </w:p>
     <w:p/>
     <w:p>
@@ -12315,8 +12376,8 @@
           <w:rFonts w:ascii="Times New Roman" w:hAnsi="Times New Roman" w:cs="Times New Roman"/>
         </w:rPr>
       </w:pPr>
-      <w:bookmarkStart w:id="31" w:name="_Toc520227213"/>
-      <w:bookmarkStart w:id="32" w:name="_Toc167319987"/>
+      <w:bookmarkStart w:id="30" w:name="_Toc520227213"/>
+      <w:bookmarkStart w:id="31" w:name="_Toc167319987"/>
       <w:r>
         <w:rPr>
           <w:rFonts w:ascii="Times New Roman" w:hAnsi="Times New Roman" w:cs="Times New Roman"/>
@@ -12324,8 +12385,8 @@
         <w:lastRenderedPageBreak/>
         <w:t>FUNDAMENTAÇÃO TEÓRICA</w:t>
       </w:r>
+      <w:bookmarkEnd w:id="30"/>
       <w:bookmarkEnd w:id="31"/>
-      <w:bookmarkEnd w:id="32"/>
     </w:p>
     <w:p>
       <w:pPr>
@@ -12357,7 +12418,7 @@
         </w:rPr>
         <w:t xml:space="preserve"> </w:t>
       </w:r>
-      <w:bookmarkStart w:id="33" w:name="_Toc167319988"/>
+      <w:bookmarkStart w:id="32" w:name="_Toc167319988"/>
       <w:r>
         <w:rPr>
           <w:rFonts w:ascii="Times New Roman" w:hAnsi="Times New Roman" w:cs="Times New Roman"/>
@@ -12377,7 +12438,7 @@
         </w:rPr>
         <w:t>Services</w:t>
       </w:r>
-      <w:bookmarkEnd w:id="33"/>
+      <w:bookmarkEnd w:id="32"/>
       <w:proofErr w:type="spellEnd"/>
     </w:p>
     <w:p/>
@@ -12444,7 +12505,7 @@
           <w:color w:val="000000" w:themeColor="text1"/>
         </w:rPr>
       </w:pPr>
-      <w:bookmarkStart w:id="34" w:name="_Toc167319989"/>
+      <w:bookmarkStart w:id="33" w:name="_Toc167319989"/>
       <w:proofErr w:type="gramStart"/>
       <w:r>
         <w:rPr>
@@ -12454,7 +12515,7 @@
         </w:rPr>
         <w:t>Definição e Conceitos Fundamentais</w:t>
       </w:r>
-      <w:bookmarkEnd w:id="34"/>
+      <w:bookmarkEnd w:id="33"/>
       <w:proofErr w:type="gramEnd"/>
     </w:p>
     <w:p/>
@@ -12560,7 +12621,7 @@
           <w:color w:val="000000" w:themeColor="text1"/>
         </w:rPr>
       </w:pPr>
-      <w:bookmarkStart w:id="35" w:name="_Toc167319990"/>
+      <w:bookmarkStart w:id="34" w:name="_Toc167319990"/>
       <w:r>
         <w:rPr>
           <w:rFonts w:ascii="Times New Roman" w:hAnsi="Times New Roman" w:cs="Times New Roman"/>
@@ -12569,7 +12630,7 @@
         </w:rPr>
         <w:t>Funcionamento e Arquitetura</w:t>
       </w:r>
-      <w:bookmarkEnd w:id="35"/>
+      <w:bookmarkEnd w:id="34"/>
     </w:p>
     <w:p>
       <w:pPr>
@@ -12645,7 +12706,7 @@
           <w:color w:val="0D0D0D" w:themeColor="text1" w:themeTint="F2"/>
         </w:rPr>
       </w:pPr>
-      <w:bookmarkStart w:id="36" w:name="_Toc167319991"/>
+      <w:bookmarkStart w:id="35" w:name="_Toc167319991"/>
       <w:r>
         <w:rPr>
           <w:rFonts w:ascii="Times New Roman" w:hAnsi="Times New Roman" w:cs="Times New Roman"/>
@@ -12654,7 +12715,7 @@
         </w:rPr>
         <w:t>Vantagens e Benefícios</w:t>
       </w:r>
-      <w:bookmarkEnd w:id="36"/>
+      <w:bookmarkEnd w:id="35"/>
     </w:p>
     <w:p/>
     <w:p>
@@ -12970,7 +13031,7 @@
           <w:color w:val="000000" w:themeColor="text1"/>
         </w:rPr>
       </w:pPr>
-      <w:bookmarkStart w:id="37" w:name="_Toc167319992"/>
+      <w:bookmarkStart w:id="36" w:name="_Toc167319992"/>
       <w:r>
         <w:rPr>
           <w:rFonts w:ascii="Times New Roman" w:hAnsi="Times New Roman" w:cs="Times New Roman"/>
@@ -12979,7 +13040,7 @@
         </w:rPr>
         <w:t>Aplicações e Casos de Uso</w:t>
       </w:r>
-      <w:bookmarkEnd w:id="37"/>
+      <w:bookmarkEnd w:id="36"/>
     </w:p>
     <w:p/>
     <w:p>
@@ -13225,13 +13286,13 @@
           <w:szCs w:val="26"/>
         </w:rPr>
       </w:pPr>
-      <w:bookmarkStart w:id="38" w:name="_Toc167293810"/>
-      <w:bookmarkStart w:id="39" w:name="_Toc167293883"/>
+      <w:bookmarkStart w:id="37" w:name="_Toc167293810"/>
+      <w:bookmarkStart w:id="38" w:name="_Toc167293883"/>
+      <w:bookmarkStart w:id="39" w:name="_Toc167319993"/>
       <w:bookmarkStart w:id="40" w:name="_Toc520227214"/>
-      <w:bookmarkStart w:id="41" w:name="_Toc167319993"/>
+      <w:bookmarkEnd w:id="37"/>
       <w:bookmarkEnd w:id="38"/>
       <w:bookmarkEnd w:id="39"/>
-      <w:bookmarkEnd w:id="41"/>
     </w:p>
     <w:p>
       <w:pPr>
@@ -13254,12 +13315,12 @@
           <w:szCs w:val="26"/>
         </w:rPr>
       </w:pPr>
-      <w:bookmarkStart w:id="42" w:name="_Toc167293811"/>
-      <w:bookmarkStart w:id="43" w:name="_Toc167293884"/>
-      <w:bookmarkStart w:id="44" w:name="_Toc167319994"/>
+      <w:bookmarkStart w:id="41" w:name="_Toc167293811"/>
+      <w:bookmarkStart w:id="42" w:name="_Toc167293884"/>
+      <w:bookmarkStart w:id="43" w:name="_Toc167319994"/>
+      <w:bookmarkEnd w:id="41"/>
       <w:bookmarkEnd w:id="42"/>
       <w:bookmarkEnd w:id="43"/>
-      <w:bookmarkEnd w:id="44"/>
     </w:p>
     <w:p>
       <w:pPr>
@@ -13282,12 +13343,12 @@
           <w:szCs w:val="26"/>
         </w:rPr>
       </w:pPr>
-      <w:bookmarkStart w:id="45" w:name="_Toc167293812"/>
-      <w:bookmarkStart w:id="46" w:name="_Toc167293885"/>
-      <w:bookmarkStart w:id="47" w:name="_Toc167319995"/>
+      <w:bookmarkStart w:id="44" w:name="_Toc167293812"/>
+      <w:bookmarkStart w:id="45" w:name="_Toc167293885"/>
+      <w:bookmarkStart w:id="46" w:name="_Toc167319995"/>
+      <w:bookmarkEnd w:id="44"/>
       <w:bookmarkEnd w:id="45"/>
       <w:bookmarkEnd w:id="46"/>
-      <w:bookmarkEnd w:id="47"/>
     </w:p>
     <w:p>
       <w:pPr>
@@ -13312,7 +13373,7 @@
         </w:rPr>
         <w:t xml:space="preserve">  </w:t>
       </w:r>
-      <w:bookmarkStart w:id="48" w:name="_Toc167319996"/>
+      <w:bookmarkStart w:id="47" w:name="_Toc167319996"/>
       <w:r>
         <w:rPr>
           <w:rFonts w:ascii="Times New Roman" w:hAnsi="Times New Roman" w:cs="Times New Roman"/>
@@ -13323,7 +13384,7 @@
         <w:t>Sistema de Gestão</w:t>
       </w:r>
       <w:bookmarkEnd w:id="40"/>
-      <w:bookmarkEnd w:id="48"/>
+      <w:bookmarkEnd w:id="47"/>
     </w:p>
     <w:p/>
     <w:p>
@@ -13474,8 +13535,8 @@
           <w:color w:val="000000" w:themeColor="text1"/>
         </w:rPr>
       </w:pPr>
-      <w:bookmarkStart w:id="49" w:name="_Toc520227215"/>
-      <w:bookmarkStart w:id="50" w:name="_Toc167319997"/>
+      <w:bookmarkStart w:id="48" w:name="_Toc520227215"/>
+      <w:bookmarkStart w:id="49" w:name="_Toc167319997"/>
       <w:r>
         <w:rPr>
           <w:rFonts w:ascii="Times New Roman" w:hAnsi="Times New Roman" w:cs="Times New Roman"/>
@@ -13484,8 +13545,8 @@
         </w:rPr>
         <w:t>Vantagens de um sistema de gestão</w:t>
       </w:r>
+      <w:bookmarkEnd w:id="48"/>
       <w:bookmarkEnd w:id="49"/>
-      <w:bookmarkEnd w:id="50"/>
     </w:p>
     <w:p/>
     <w:p>
@@ -13744,8 +13805,8 @@
           <w:color w:val="000000" w:themeColor="text1"/>
         </w:rPr>
       </w:pPr>
-      <w:bookmarkStart w:id="51" w:name="_Toc520227216"/>
-      <w:bookmarkStart w:id="52" w:name="_Toc167319998"/>
+      <w:bookmarkStart w:id="50" w:name="_Toc520227216"/>
+      <w:bookmarkStart w:id="51" w:name="_Toc167319998"/>
       <w:r>
         <w:rPr>
           <w:rFonts w:ascii="Times New Roman" w:hAnsi="Times New Roman" w:cs="Times New Roman"/>
@@ -13754,7 +13815,7 @@
         </w:rPr>
         <w:t xml:space="preserve">Sistemas de Gestão </w:t>
       </w:r>
-      <w:bookmarkEnd w:id="51"/>
+      <w:bookmarkEnd w:id="50"/>
       <w:r>
         <w:rPr>
           <w:rFonts w:ascii="Times New Roman" w:hAnsi="Times New Roman" w:cs="Times New Roman"/>
@@ -13772,7 +13833,7 @@
         </w:rPr>
         <w:t>TFCs</w:t>
       </w:r>
-      <w:bookmarkEnd w:id="52"/>
+      <w:bookmarkEnd w:id="51"/>
       <w:proofErr w:type="spellEnd"/>
     </w:p>
     <w:p>
@@ -14036,7 +14097,7 @@
           <w:szCs w:val="20"/>
         </w:rPr>
       </w:pPr>
-      <w:bookmarkStart w:id="53" w:name="_Toc525714540"/>
+      <w:bookmarkStart w:id="52" w:name="_Toc525714540"/>
       <w:r>
         <w:rPr>
           <w:rFonts w:ascii="Times New Roman" w:hAnsi="Times New Roman" w:cs="Times New Roman"/>
@@ -14097,7 +14158,7 @@
         </w:rPr>
         <w:fldChar w:fldCharType="end"/>
       </w:r>
-      <w:bookmarkStart w:id="54" w:name="_Toc520224808"/>
+      <w:bookmarkStart w:id="53" w:name="_Toc520224808"/>
       <w:r>
         <w:rPr>
           <w:rFonts w:ascii="Times New Roman" w:hAnsi="Times New Roman" w:cs="Times New Roman"/>
@@ -14108,8 +14169,8 @@
         </w:rPr>
         <w:t xml:space="preserve"> Sistemas de gestão </w:t>
       </w:r>
+      <w:bookmarkEnd w:id="52"/>
       <w:bookmarkEnd w:id="53"/>
-      <w:bookmarkEnd w:id="54"/>
       <w:r>
         <w:rPr>
           <w:rFonts w:ascii="Times New Roman" w:hAnsi="Times New Roman" w:cs="Times New Roman"/>
@@ -14393,7 +14454,7 @@
           <w:lang w:eastAsia="pt-PT"/>
         </w:rPr>
       </w:pPr>
-      <w:bookmarkStart w:id="55" w:name="_Toc525714541"/>
+      <w:bookmarkStart w:id="54" w:name="_Toc525714541"/>
       <w:r>
         <w:rPr>
           <w:rFonts w:ascii="Times New Roman" w:hAnsi="Times New Roman" w:cs="Times New Roman"/>
@@ -14454,7 +14515,7 @@
         </w:rPr>
         <w:fldChar w:fldCharType="end"/>
       </w:r>
-      <w:bookmarkStart w:id="56" w:name="_Toc520224809"/>
+      <w:bookmarkStart w:id="55" w:name="_Toc520224809"/>
       <w:r>
         <w:rPr>
           <w:rFonts w:ascii="Times New Roman" w:hAnsi="Times New Roman" w:cs="Times New Roman"/>
@@ -14465,8 +14526,8 @@
         </w:rPr>
         <w:t xml:space="preserve"> Sistemas de Gestão </w:t>
       </w:r>
+      <w:bookmarkEnd w:id="54"/>
       <w:bookmarkEnd w:id="55"/>
-      <w:bookmarkEnd w:id="56"/>
       <w:r>
         <w:rPr>
           <w:rFonts w:ascii="Times New Roman" w:hAnsi="Times New Roman" w:cs="Times New Roman"/>
@@ -14596,7 +14657,7 @@
           <w:sz w:val="28"/>
         </w:rPr>
       </w:pPr>
-      <w:bookmarkStart w:id="57" w:name="_Toc520227217"/>
+      <w:bookmarkStart w:id="56" w:name="_Toc520227217"/>
       <w:r>
         <w:rPr>
           <w:rFonts w:ascii="Times New Roman" w:hAnsi="Times New Roman" w:cs="Times New Roman"/>
@@ -14606,7 +14667,7 @@
         </w:rPr>
         <w:t xml:space="preserve">  </w:t>
       </w:r>
-      <w:bookmarkStart w:id="58" w:name="_Toc167319999"/>
+      <w:bookmarkStart w:id="57" w:name="_Toc167319999"/>
       <w:r>
         <w:rPr>
           <w:rFonts w:ascii="Times New Roman" w:hAnsi="Times New Roman" w:cs="Times New Roman"/>
@@ -14616,8 +14677,8 @@
         </w:rPr>
         <w:t>Engenharia de Software</w:t>
       </w:r>
+      <w:bookmarkEnd w:id="56"/>
       <w:bookmarkEnd w:id="57"/>
-      <w:bookmarkEnd w:id="58"/>
     </w:p>
     <w:p>
       <w:pPr>
@@ -14710,8 +14771,8 @@
           <w:color w:val="000000" w:themeColor="text1"/>
         </w:rPr>
       </w:pPr>
-      <w:bookmarkStart w:id="59" w:name="_Toc520227218"/>
-      <w:bookmarkStart w:id="60" w:name="_Toc167320000"/>
+      <w:bookmarkStart w:id="58" w:name="_Toc520227218"/>
+      <w:bookmarkStart w:id="59" w:name="_Toc167320000"/>
       <w:r>
         <w:rPr>
           <w:rFonts w:ascii="Times New Roman" w:hAnsi="Times New Roman" w:cs="Times New Roman"/>
@@ -14720,8 +14781,8 @@
         </w:rPr>
         <w:t>Requisitos do Sistema</w:t>
       </w:r>
+      <w:bookmarkEnd w:id="58"/>
       <w:bookmarkEnd w:id="59"/>
-      <w:bookmarkEnd w:id="60"/>
     </w:p>
     <w:p>
       <w:pPr>
@@ -15103,8 +15164,8 @@
           <w:color w:val="000000" w:themeColor="text1"/>
         </w:rPr>
       </w:pPr>
-      <w:bookmarkStart w:id="61" w:name="_Toc520227219"/>
-      <w:bookmarkStart w:id="62" w:name="_Toc167320001"/>
+      <w:bookmarkStart w:id="60" w:name="_Toc520227219"/>
+      <w:bookmarkStart w:id="61" w:name="_Toc167320001"/>
       <w:r>
         <w:rPr>
           <w:rFonts w:ascii="Times New Roman" w:hAnsi="Times New Roman" w:cs="Times New Roman"/>
@@ -15113,8 +15174,8 @@
         </w:rPr>
         <w:t>Modelação de Sistemas</w:t>
       </w:r>
+      <w:bookmarkEnd w:id="60"/>
       <w:bookmarkEnd w:id="61"/>
-      <w:bookmarkEnd w:id="62"/>
     </w:p>
     <w:p/>
     <w:p>
@@ -15744,7 +15805,7 @@
         </w:rPr>
         <w:t xml:space="preserve"> </w:t>
       </w:r>
-      <w:bookmarkStart w:id="63" w:name="_Toc520227220"/>
+      <w:bookmarkStart w:id="62" w:name="_Toc520227220"/>
       <w:r>
         <w:rPr>
           <w:rFonts w:ascii="Times New Roman" w:hAnsi="Times New Roman" w:cs="Times New Roman"/>
@@ -15754,7 +15815,7 @@
         </w:rPr>
         <w:t xml:space="preserve"> </w:t>
       </w:r>
-      <w:bookmarkStart w:id="64" w:name="_Toc167320002"/>
+      <w:bookmarkStart w:id="63" w:name="_Toc167320002"/>
       <w:r>
         <w:rPr>
           <w:rFonts w:ascii="Times New Roman" w:hAnsi="Times New Roman" w:cs="Times New Roman"/>
@@ -15764,8 +15825,8 @@
         </w:rPr>
         <w:t>Base de Dados</w:t>
       </w:r>
+      <w:bookmarkEnd w:id="62"/>
       <w:bookmarkEnd w:id="63"/>
-      <w:bookmarkEnd w:id="64"/>
     </w:p>
     <w:p>
       <w:pPr>
@@ -15855,8 +15916,8 @@
           <w:color w:val="000000" w:themeColor="text1"/>
         </w:rPr>
       </w:pPr>
-      <w:bookmarkStart w:id="65" w:name="_Toc520227221"/>
-      <w:bookmarkStart w:id="66" w:name="_Toc167320003"/>
+      <w:bookmarkStart w:id="64" w:name="_Toc520227221"/>
+      <w:bookmarkStart w:id="65" w:name="_Toc167320003"/>
       <w:r>
         <w:rPr>
           <w:rFonts w:ascii="Times New Roman" w:hAnsi="Times New Roman" w:cs="Times New Roman"/>
@@ -15865,8 +15926,8 @@
         </w:rPr>
         <w:t>Sistemas de base de dados</w:t>
       </w:r>
+      <w:bookmarkEnd w:id="64"/>
       <w:bookmarkEnd w:id="65"/>
-      <w:bookmarkEnd w:id="66"/>
       <w:r>
         <w:rPr>
           <w:rFonts w:ascii="Times New Roman" w:hAnsi="Times New Roman" w:cs="Times New Roman"/>
@@ -16016,8 +16077,8 @@
           <w:color w:val="000000" w:themeColor="text1"/>
         </w:rPr>
       </w:pPr>
-      <w:bookmarkStart w:id="67" w:name="_Toc520227222"/>
-      <w:bookmarkStart w:id="68" w:name="_Toc167320004"/>
+      <w:bookmarkStart w:id="66" w:name="_Toc520227222"/>
+      <w:bookmarkStart w:id="67" w:name="_Toc167320004"/>
       <w:r>
         <w:rPr>
           <w:rFonts w:ascii="Times New Roman" w:hAnsi="Times New Roman" w:cs="Times New Roman"/>
@@ -16026,8 +16087,8 @@
         </w:rPr>
         <w:t>Modelo Entidade Relacionamento (MER)</w:t>
       </w:r>
+      <w:bookmarkEnd w:id="66"/>
       <w:bookmarkEnd w:id="67"/>
-      <w:bookmarkEnd w:id="68"/>
     </w:p>
     <w:p>
       <w:pPr>
@@ -16318,8 +16379,8 @@
         </w:rPr>
         <w:t xml:space="preserve"> </w:t>
       </w:r>
-      <w:bookmarkStart w:id="69" w:name="_Toc520227223"/>
-      <w:bookmarkStart w:id="70" w:name="_Toc167320005"/>
+      <w:bookmarkStart w:id="68" w:name="_Toc520227223"/>
+      <w:bookmarkStart w:id="69" w:name="_Toc167320005"/>
       <w:r>
         <w:rPr>
           <w:rFonts w:ascii="Times New Roman" w:hAnsi="Times New Roman" w:cs="Times New Roman"/>
@@ -16328,8 +16389,8 @@
         </w:rPr>
         <w:t>SQL</w:t>
       </w:r>
+      <w:bookmarkEnd w:id="68"/>
       <w:bookmarkEnd w:id="69"/>
-      <w:bookmarkEnd w:id="70"/>
     </w:p>
     <w:p>
       <w:pPr>
@@ -16663,7 +16724,7 @@
           <w:sz w:val="28"/>
         </w:rPr>
       </w:pPr>
-      <w:bookmarkStart w:id="71" w:name="_Toc520227224"/>
+      <w:bookmarkStart w:id="70" w:name="_Toc520227224"/>
       <w:r>
         <w:rPr>
           <w:rFonts w:ascii="Times New Roman" w:hAnsi="Times New Roman" w:cs="Times New Roman"/>
@@ -16673,7 +16734,7 @@
         </w:rPr>
         <w:t xml:space="preserve">  </w:t>
       </w:r>
-      <w:bookmarkStart w:id="72" w:name="_Toc167320006"/>
+      <w:bookmarkStart w:id="71" w:name="_Toc167320006"/>
       <w:r>
         <w:rPr>
           <w:rFonts w:ascii="Times New Roman" w:hAnsi="Times New Roman" w:cs="Times New Roman"/>
@@ -16683,8 +16744,8 @@
         </w:rPr>
         <w:t>Processo de desenvolvimento de sistemas</w:t>
       </w:r>
+      <w:bookmarkEnd w:id="70"/>
       <w:bookmarkEnd w:id="71"/>
-      <w:bookmarkEnd w:id="72"/>
     </w:p>
     <w:p>
       <w:pPr>
@@ -17155,8 +17216,8 @@
           <w:color w:val="000000" w:themeColor="text1"/>
         </w:rPr>
       </w:pPr>
-      <w:bookmarkStart w:id="73" w:name="_Toc520227225"/>
-      <w:bookmarkStart w:id="74" w:name="_Toc167320007"/>
+      <w:bookmarkStart w:id="72" w:name="_Toc520227225"/>
+      <w:bookmarkStart w:id="73" w:name="_Toc167320007"/>
       <w:r>
         <w:rPr>
           <w:rFonts w:ascii="Times New Roman" w:hAnsi="Times New Roman" w:cs="Times New Roman"/>
@@ -17166,8 +17227,8 @@
         <w:lastRenderedPageBreak/>
         <w:t>Processo Incremental</w:t>
       </w:r>
+      <w:bookmarkEnd w:id="72"/>
       <w:bookmarkEnd w:id="73"/>
-      <w:bookmarkEnd w:id="74"/>
     </w:p>
     <w:p>
       <w:pPr>
@@ -17388,7 +17449,7 @@
           <w:szCs w:val="20"/>
         </w:rPr>
       </w:pPr>
-      <w:bookmarkStart w:id="75" w:name="_Toc525714542"/>
+      <w:bookmarkStart w:id="74" w:name="_Toc525714542"/>
       <w:r>
         <w:rPr>
           <w:rFonts w:ascii="Times New Roman" w:hAnsi="Times New Roman" w:cs="Times New Roman"/>
@@ -17449,7 +17510,7 @@
         </w:rPr>
         <w:fldChar w:fldCharType="end"/>
       </w:r>
-      <w:bookmarkStart w:id="76" w:name="_Toc520224810"/>
+      <w:bookmarkStart w:id="75" w:name="_Toc520224810"/>
       <w:r>
         <w:rPr>
           <w:rFonts w:ascii="Times New Roman" w:hAnsi="Times New Roman" w:cs="Times New Roman"/>
@@ -17460,8 +17521,8 @@
         </w:rPr>
         <w:t xml:space="preserve"> Processo Incremental</w:t>
       </w:r>
+      <w:bookmarkEnd w:id="74"/>
       <w:bookmarkEnd w:id="75"/>
-      <w:bookmarkEnd w:id="76"/>
     </w:p>
     <w:p>
       <w:pPr>
@@ -17710,7 +17771,7 @@
         </w:rPr>
         <w:t xml:space="preserve"> </w:t>
       </w:r>
-      <w:bookmarkStart w:id="77" w:name="_Toc520227226"/>
+      <w:bookmarkStart w:id="76" w:name="_Toc520227226"/>
       <w:r>
         <w:rPr>
           <w:rFonts w:ascii="Times New Roman" w:hAnsi="Times New Roman" w:cs="Times New Roman"/>
@@ -17720,7 +17781,7 @@
         </w:rPr>
         <w:t xml:space="preserve"> </w:t>
       </w:r>
-      <w:bookmarkStart w:id="78" w:name="_Toc167320008"/>
+      <w:bookmarkStart w:id="77" w:name="_Toc167320008"/>
       <w:r>
         <w:rPr>
           <w:rFonts w:ascii="Times New Roman" w:hAnsi="Times New Roman" w:cs="Times New Roman"/>
@@ -17730,8 +17791,8 @@
         </w:rPr>
         <w:t>Qualidade de Software</w:t>
       </w:r>
+      <w:bookmarkEnd w:id="76"/>
       <w:bookmarkEnd w:id="77"/>
-      <w:bookmarkEnd w:id="78"/>
     </w:p>
     <w:p/>
     <w:p>
@@ -18023,7 +18084,44 @@
           <w:rFonts w:ascii="Times New Roman" w:hAnsi="Times New Roman" w:cs="Times New Roman"/>
           <w:sz w:val="24"/>
         </w:rPr>
-        <w:t xml:space="preserve"> garantia de correções dos problemas. 6. Portabilidade: o produto muda de ambiente e a operação ocorre da mesma forma satisfatória.</w:t>
+        <w:t xml:space="preserve"> garantia</w:t>
+      </w:r>
+      <w:r>
+        <w:rPr>
+          <w:rFonts w:ascii="Times New Roman" w:hAnsi="Times New Roman" w:cs="Times New Roman"/>
+          <w:sz w:val="24"/>
+        </w:rPr>
+        <w:t xml:space="preserve"> de correções dos problemas.</w:t>
+      </w:r>
+    </w:p>
+    <w:p>
+      <w:pPr>
+        <w:pStyle w:val="PargrafodaLista"/>
+        <w:numPr>
+          <w:ilvl w:val="0"/>
+          <w:numId w:val="12"/>
+        </w:numPr>
+        <w:spacing w:line="360" w:lineRule="auto"/>
+        <w:jc w:val="both"/>
+        <w:rPr>
+          <w:rFonts w:ascii="Times New Roman" w:hAnsi="Times New Roman" w:cs="Times New Roman"/>
+          <w:sz w:val="24"/>
+        </w:rPr>
+      </w:pPr>
+      <w:r>
+        <w:rPr>
+          <w:rFonts w:ascii="Times New Roman" w:hAnsi="Times New Roman" w:cs="Times New Roman"/>
+          <w:b/>
+          <w:sz w:val="24"/>
+        </w:rPr>
+        <w:t>Portabilidade:</w:t>
+      </w:r>
+      <w:r>
+        <w:rPr>
+          <w:rFonts w:ascii="Times New Roman" w:hAnsi="Times New Roman" w:cs="Times New Roman"/>
+          <w:sz w:val="24"/>
+        </w:rPr>
+        <w:t xml:space="preserve"> o produto muda de ambiente e a operação ocorre da mesma forma satisfatória.</w:t>
       </w:r>
     </w:p>
     <w:p>
@@ -18075,7 +18173,7 @@
           <w:sz w:val="28"/>
         </w:rPr>
       </w:pPr>
-      <w:bookmarkStart w:id="79" w:name="_Toc520227227"/>
+      <w:bookmarkStart w:id="78" w:name="_Toc520227227"/>
       <w:r>
         <w:rPr>
           <w:rFonts w:ascii="Times New Roman" w:hAnsi="Times New Roman" w:cs="Times New Roman"/>
@@ -18086,7 +18184,7 @@
         <w:lastRenderedPageBreak/>
         <w:t xml:space="preserve">  </w:t>
       </w:r>
-      <w:bookmarkStart w:id="80" w:name="_Toc167320009"/>
+      <w:bookmarkStart w:id="79" w:name="_Toc167320009"/>
       <w:proofErr w:type="spellStart"/>
       <w:r>
         <w:rPr>
@@ -18107,8 +18205,8 @@
         </w:rPr>
         <w:t xml:space="preserve"> de Software</w:t>
       </w:r>
+      <w:bookmarkEnd w:id="78"/>
       <w:bookmarkEnd w:id="79"/>
-      <w:bookmarkEnd w:id="80"/>
     </w:p>
     <w:p>
       <w:pPr>
@@ -18250,7 +18348,7 @@
           <w:szCs w:val="20"/>
         </w:rPr>
       </w:pPr>
-      <w:bookmarkStart w:id="81" w:name="_Toc525714543"/>
+      <w:bookmarkStart w:id="80" w:name="_Toc525714543"/>
       <w:r>
         <w:rPr>
           <w:rFonts w:ascii="Times New Roman" w:hAnsi="Times New Roman" w:cs="Times New Roman"/>
@@ -18311,7 +18409,7 @@
         </w:rPr>
         <w:fldChar w:fldCharType="end"/>
       </w:r>
-      <w:bookmarkStart w:id="82" w:name="_Toc520224811"/>
+      <w:bookmarkStart w:id="81" w:name="_Toc520224811"/>
       <w:r>
         <w:rPr>
           <w:rFonts w:ascii="Times New Roman" w:hAnsi="Times New Roman" w:cs="Times New Roman"/>
@@ -18322,8 +18420,8 @@
         </w:rPr>
         <w:t xml:space="preserve"> Arquitetura de Software</w:t>
       </w:r>
+      <w:bookmarkEnd w:id="80"/>
       <w:bookmarkEnd w:id="81"/>
-      <w:bookmarkEnd w:id="82"/>
     </w:p>
     <w:p>
       <w:pPr>
@@ -18359,8 +18457,8 @@
           <w:color w:val="000000" w:themeColor="text1"/>
         </w:rPr>
       </w:pPr>
-      <w:bookmarkStart w:id="83" w:name="_Toc520227228"/>
-      <w:bookmarkStart w:id="84" w:name="_Toc167320010"/>
+      <w:bookmarkStart w:id="82" w:name="_Toc520227228"/>
+      <w:bookmarkStart w:id="83" w:name="_Toc167320010"/>
       <w:r>
         <w:rPr>
           <w:rFonts w:ascii="Times New Roman" w:hAnsi="Times New Roman" w:cs="Times New Roman"/>
@@ -18369,8 +18467,8 @@
         </w:rPr>
         <w:t>Linguagem de Programação</w:t>
       </w:r>
+      <w:bookmarkEnd w:id="82"/>
       <w:bookmarkEnd w:id="83"/>
-      <w:bookmarkEnd w:id="84"/>
     </w:p>
     <w:p>
       <w:pPr>
@@ -18457,8 +18555,8 @@
           <w:color w:val="000000" w:themeColor="text1"/>
         </w:rPr>
       </w:pPr>
-      <w:bookmarkStart w:id="85" w:name="_Toc520227229"/>
-      <w:bookmarkStart w:id="86" w:name="_Toc167320011"/>
+      <w:bookmarkStart w:id="84" w:name="_Toc520227229"/>
+      <w:bookmarkStart w:id="85" w:name="_Toc167320011"/>
       <w:r>
         <w:rPr>
           <w:rFonts w:ascii="Times New Roman" w:hAnsi="Times New Roman" w:cs="Times New Roman"/>
@@ -18467,8 +18565,8 @@
         </w:rPr>
         <w:t>Linguagem C#</w:t>
       </w:r>
+      <w:bookmarkEnd w:id="84"/>
       <w:bookmarkEnd w:id="85"/>
-      <w:bookmarkEnd w:id="86"/>
     </w:p>
     <w:p>
       <w:pPr>
@@ -18947,8 +19045,8 @@
         </w:rPr>
         <w:t xml:space="preserve"> </w:t>
       </w:r>
-      <w:bookmarkStart w:id="87" w:name="_Toc520227230"/>
-      <w:bookmarkStart w:id="88" w:name="_Toc167320012"/>
+      <w:bookmarkStart w:id="86" w:name="_Toc520227230"/>
+      <w:bookmarkStart w:id="87" w:name="_Toc167320012"/>
       <w:r>
         <w:rPr>
           <w:rFonts w:ascii="Times New Roman" w:hAnsi="Times New Roman" w:cs="Times New Roman"/>
@@ -18957,8 +19055,8 @@
         </w:rPr>
         <w:t>Programação em camadas</w:t>
       </w:r>
+      <w:bookmarkEnd w:id="86"/>
       <w:bookmarkEnd w:id="87"/>
-      <w:bookmarkEnd w:id="88"/>
     </w:p>
     <w:p>
       <w:pPr>
@@ -19315,7 +19413,7 @@
           <w:sz w:val="28"/>
         </w:rPr>
       </w:pPr>
-      <w:bookmarkStart w:id="89" w:name="_Toc520227231"/>
+      <w:bookmarkStart w:id="88" w:name="_Toc520227231"/>
       <w:r>
         <w:rPr>
           <w:rFonts w:ascii="Times New Roman" w:hAnsi="Times New Roman" w:cs="Times New Roman"/>
@@ -19325,7 +19423,7 @@
         </w:rPr>
         <w:t xml:space="preserve">  </w:t>
       </w:r>
-      <w:bookmarkStart w:id="90" w:name="_Toc167320013"/>
+      <w:bookmarkStart w:id="89" w:name="_Toc167320013"/>
       <w:r>
         <w:rPr>
           <w:rFonts w:ascii="Times New Roman" w:hAnsi="Times New Roman" w:cs="Times New Roman"/>
@@ -19335,8 +19433,8 @@
         </w:rPr>
         <w:t>Linguagens e Tecnologias Web</w:t>
       </w:r>
+      <w:bookmarkEnd w:id="88"/>
       <w:bookmarkEnd w:id="89"/>
-      <w:bookmarkEnd w:id="90"/>
     </w:p>
     <w:p>
       <w:pPr>
@@ -19751,8 +19849,8 @@
           <w:color w:val="000000" w:themeColor="text1"/>
         </w:rPr>
       </w:pPr>
-      <w:bookmarkStart w:id="91" w:name="_Toc520227232"/>
-      <w:bookmarkStart w:id="92" w:name="_Toc167320014"/>
+      <w:bookmarkStart w:id="90" w:name="_Toc520227232"/>
+      <w:bookmarkStart w:id="91" w:name="_Toc167320014"/>
       <w:r>
         <w:rPr>
           <w:rFonts w:ascii="Times New Roman" w:hAnsi="Times New Roman" w:cs="Times New Roman"/>
@@ -19761,8 +19859,8 @@
         </w:rPr>
         <w:t>ASP.NET</w:t>
       </w:r>
+      <w:bookmarkEnd w:id="90"/>
       <w:bookmarkEnd w:id="91"/>
-      <w:bookmarkEnd w:id="92"/>
     </w:p>
     <w:p>
       <w:pPr>
@@ -19792,7 +19890,21 @@
           <w:rFonts w:ascii="Times New Roman" w:hAnsi="Times New Roman" w:cs="Times New Roman"/>
           <w:sz w:val="24"/>
         </w:rPr>
-        <w:t xml:space="preserve">Falando um pouco do AS.NET, esta plataforma introduz uma camada de abstração que nos permite trabalhar com valores obtidos através de pedidos </w:t>
+        <w:t>Falando um pouco do AS</w:t>
+      </w:r>
+      <w:r>
+        <w:rPr>
+          <w:rFonts w:ascii="Times New Roman" w:hAnsi="Times New Roman" w:cs="Times New Roman"/>
+          <w:sz w:val="24"/>
+        </w:rPr>
+        <w:t>P</w:t>
+      </w:r>
+      <w:r>
+        <w:rPr>
+          <w:rFonts w:ascii="Times New Roman" w:hAnsi="Times New Roman" w:cs="Times New Roman"/>
+          <w:sz w:val="24"/>
+        </w:rPr>
+        <w:t xml:space="preserve">.NET, esta plataforma introduz uma camada de abstração que nos permite trabalhar com valores obtidos através de pedidos </w:t>
       </w:r>
       <w:proofErr w:type="spellStart"/>
       <w:r>
@@ -19896,8 +20008,8 @@
           <w:color w:val="000000" w:themeColor="text1"/>
         </w:rPr>
       </w:pPr>
-      <w:bookmarkStart w:id="93" w:name="_Toc520227233"/>
-      <w:bookmarkStart w:id="94" w:name="_Toc167320015"/>
+      <w:bookmarkStart w:id="92" w:name="_Toc520227233"/>
+      <w:bookmarkStart w:id="93" w:name="_Toc167320015"/>
       <w:r>
         <w:rPr>
           <w:rFonts w:ascii="Times New Roman" w:hAnsi="Times New Roman" w:cs="Times New Roman"/>
@@ -19906,8 +20018,8 @@
         </w:rPr>
         <w:t>CSS</w:t>
       </w:r>
+      <w:bookmarkEnd w:id="92"/>
       <w:bookmarkEnd w:id="93"/>
-      <w:bookmarkEnd w:id="94"/>
     </w:p>
     <w:p/>
     <w:p>
@@ -19987,8 +20099,8 @@
           <w:rFonts w:ascii="Times New Roman" w:hAnsi="Times New Roman" w:cs="Times New Roman"/>
         </w:rPr>
       </w:pPr>
-      <w:bookmarkStart w:id="95" w:name="_Toc520227234"/>
-      <w:bookmarkStart w:id="96" w:name="_Toc167320016"/>
+      <w:bookmarkStart w:id="94" w:name="_Toc520227234"/>
+      <w:bookmarkStart w:id="95" w:name="_Toc167320016"/>
       <w:r>
         <w:rPr>
           <w:rFonts w:ascii="Times New Roman" w:hAnsi="Times New Roman" w:cs="Times New Roman"/>
@@ -19996,8 +20108,8 @@
         <w:lastRenderedPageBreak/>
         <w:t>METODOLOGIA</w:t>
       </w:r>
+      <w:bookmarkEnd w:id="94"/>
       <w:bookmarkEnd w:id="95"/>
-      <w:bookmarkEnd w:id="96"/>
     </w:p>
     <w:p/>
     <w:p>
@@ -20056,7 +20168,7 @@
           <w:sz w:val="28"/>
         </w:rPr>
       </w:pPr>
-      <w:bookmarkStart w:id="97" w:name="_Toc520227235"/>
+      <w:bookmarkStart w:id="96" w:name="_Toc520227235"/>
       <w:r>
         <w:rPr>
           <w:rFonts w:ascii="Times New Roman" w:hAnsi="Times New Roman" w:cs="Times New Roman"/>
@@ -20066,7 +20178,7 @@
         </w:rPr>
         <w:t xml:space="preserve">  </w:t>
       </w:r>
-      <w:bookmarkStart w:id="98" w:name="_Toc167320017"/>
+      <w:bookmarkStart w:id="97" w:name="_Toc167320017"/>
       <w:r>
         <w:rPr>
           <w:rFonts w:ascii="Times New Roman" w:hAnsi="Times New Roman" w:cs="Times New Roman"/>
@@ -20076,8 +20188,8 @@
         </w:rPr>
         <w:t>Metodologia de Investigação Científica (Metodologia de Pesquisa)</w:t>
       </w:r>
+      <w:bookmarkEnd w:id="96"/>
       <w:bookmarkEnd w:id="97"/>
-      <w:bookmarkEnd w:id="98"/>
     </w:p>
     <w:p/>
     <w:p>
@@ -20194,8 +20306,8 @@
           <w:sz w:val="28"/>
         </w:rPr>
       </w:pPr>
-      <w:bookmarkStart w:id="99" w:name="_Toc487515737"/>
-      <w:bookmarkStart w:id="100" w:name="_Toc520227236"/>
+      <w:bookmarkStart w:id="98" w:name="_Toc487515737"/>
+      <w:bookmarkStart w:id="99" w:name="_Toc520227236"/>
       <w:r>
         <w:rPr>
           <w:rFonts w:ascii="Times New Roman" w:hAnsi="Times New Roman" w:cs="Times New Roman"/>
@@ -20205,7 +20317,7 @@
         </w:rPr>
         <w:t xml:space="preserve">  </w:t>
       </w:r>
-      <w:bookmarkStart w:id="101" w:name="_Toc167320018"/>
+      <w:bookmarkStart w:id="100" w:name="_Toc167320018"/>
       <w:r>
         <w:rPr>
           <w:rFonts w:ascii="Times New Roman" w:hAnsi="Times New Roman" w:cs="Times New Roman"/>
@@ -20215,9 +20327,9 @@
         </w:rPr>
         <w:t>Descrição do Campo de estudo</w:t>
       </w:r>
+      <w:bookmarkEnd w:id="98"/>
       <w:bookmarkEnd w:id="99"/>
       <w:bookmarkEnd w:id="100"/>
-      <w:bookmarkEnd w:id="101"/>
     </w:p>
     <w:p/>
     <w:p>
@@ -20430,7 +20542,7 @@
         </w:rPr>
         <w:t xml:space="preserve">  </w:t>
       </w:r>
-      <w:bookmarkStart w:id="102" w:name="_Toc167320019"/>
+      <w:bookmarkStart w:id="101" w:name="_Toc167320019"/>
       <w:r>
         <w:rPr>
           <w:rFonts w:ascii="Times New Roman" w:hAnsi="Times New Roman" w:cs="Times New Roman"/>
@@ -20440,7 +20552,7 @@
         </w:rPr>
         <w:t>Delimitação do Estudo</w:t>
       </w:r>
-      <w:bookmarkEnd w:id="102"/>
+      <w:bookmarkEnd w:id="101"/>
     </w:p>
     <w:p/>
     <w:p>
@@ -20551,7 +20663,7 @@
           <w:sz w:val="28"/>
         </w:rPr>
       </w:pPr>
-      <w:bookmarkStart w:id="103" w:name="_Toc520227237"/>
+      <w:bookmarkStart w:id="102" w:name="_Toc520227237"/>
       <w:r>
         <w:rPr>
           <w:rFonts w:ascii="Times New Roman" w:hAnsi="Times New Roman" w:cs="Times New Roman"/>
@@ -20561,7 +20673,7 @@
         </w:rPr>
         <w:t xml:space="preserve">  </w:t>
       </w:r>
-      <w:bookmarkStart w:id="104" w:name="_Toc167320020"/>
+      <w:bookmarkStart w:id="103" w:name="_Toc167320020"/>
       <w:r>
         <w:rPr>
           <w:rFonts w:ascii="Times New Roman" w:hAnsi="Times New Roman" w:cs="Times New Roman"/>
@@ -20571,8 +20683,8 @@
         </w:rPr>
         <w:t>Processo de Desenvolvimento</w:t>
       </w:r>
+      <w:bookmarkEnd w:id="102"/>
       <w:bookmarkEnd w:id="103"/>
-      <w:bookmarkEnd w:id="104"/>
     </w:p>
     <w:p>
       <w:pPr>
@@ -20919,8 +21031,8 @@
           <w:sz w:val="28"/>
         </w:rPr>
       </w:pPr>
-      <w:bookmarkStart w:id="105" w:name="_Toc520227238"/>
-      <w:bookmarkStart w:id="106" w:name="_Toc487515740"/>
+      <w:bookmarkStart w:id="104" w:name="_Toc520227238"/>
+      <w:bookmarkStart w:id="105" w:name="_Toc487515740"/>
       <w:r>
         <w:rPr>
           <w:rFonts w:ascii="Times New Roman" w:hAnsi="Times New Roman" w:cs="Times New Roman"/>
@@ -20930,7 +21042,7 @@
         </w:rPr>
         <w:t xml:space="preserve">  </w:t>
       </w:r>
-      <w:bookmarkStart w:id="107" w:name="_Toc167320021"/>
+      <w:bookmarkStart w:id="106" w:name="_Toc167320021"/>
       <w:r>
         <w:rPr>
           <w:rFonts w:ascii="Times New Roman" w:hAnsi="Times New Roman" w:cs="Times New Roman"/>
@@ -20940,9 +21052,9 @@
         </w:rPr>
         <w:t>Análise de Requisitos</w:t>
       </w:r>
+      <w:bookmarkEnd w:id="104"/>
       <w:bookmarkEnd w:id="105"/>
       <w:bookmarkEnd w:id="106"/>
-      <w:bookmarkEnd w:id="107"/>
     </w:p>
     <w:p/>
     <w:p>
@@ -20986,9 +21098,9 @@
           <w:color w:val="000000" w:themeColor="text1"/>
         </w:rPr>
       </w:pPr>
-      <w:bookmarkStart w:id="108" w:name="_Toc487515741"/>
-      <w:bookmarkStart w:id="109" w:name="_Toc520227239"/>
-      <w:bookmarkStart w:id="110" w:name="_Toc167320022"/>
+      <w:bookmarkStart w:id="107" w:name="_Toc487515741"/>
+      <w:bookmarkStart w:id="108" w:name="_Toc520227239"/>
+      <w:bookmarkStart w:id="109" w:name="_Toc167320022"/>
       <w:r>
         <w:rPr>
           <w:rFonts w:ascii="Times New Roman" w:hAnsi="Times New Roman" w:cs="Times New Roman"/>
@@ -20998,9 +21110,9 @@
         <w:lastRenderedPageBreak/>
         <w:t>Requisitos Funcionais:</w:t>
       </w:r>
+      <w:bookmarkEnd w:id="107"/>
       <w:bookmarkEnd w:id="108"/>
       <w:bookmarkEnd w:id="109"/>
-      <w:bookmarkEnd w:id="110"/>
     </w:p>
     <w:p/>
     <w:p>
@@ -22042,7 +22154,15 @@
                 <w:sz w:val="24"/>
                 <w:szCs w:val="24"/>
               </w:rPr>
-              <w:t>Meu Tema</w:t>
+              <w:t>Visualizar</w:t>
+            </w:r>
+            <w:r>
+              <w:rPr>
+                <w:rFonts w:ascii="Times New Roman" w:hAnsi="Times New Roman" w:cs="Times New Roman"/>
+                <w:sz w:val="24"/>
+                <w:szCs w:val="24"/>
+              </w:rPr>
+              <w:t xml:space="preserve"> Tema</w:t>
             </w:r>
           </w:p>
         </w:tc>
@@ -22154,7 +22274,25 @@
                 <w:sz w:val="24"/>
                 <w:szCs w:val="24"/>
               </w:rPr>
-              <w:t>Submeter a versão final do TFC</w:t>
+              <w:t xml:space="preserve">Submeter a versão </w:t>
+            </w:r>
+            <w:r>
+              <w:rPr>
+                <w:rFonts w:ascii="Times New Roman" w:eastAsia="Times New Roman" w:hAnsi="Times New Roman" w:cs="Times New Roman"/>
+                <w:color w:val="000000"/>
+                <w:sz w:val="24"/>
+                <w:szCs w:val="24"/>
+              </w:rPr>
+              <w:t>finalizada</w:t>
+            </w:r>
+            <w:r>
+              <w:rPr>
+                <w:rFonts w:ascii="Times New Roman" w:eastAsia="Times New Roman" w:hAnsi="Times New Roman" w:cs="Times New Roman"/>
+                <w:color w:val="000000"/>
+                <w:sz w:val="24"/>
+                <w:szCs w:val="24"/>
+              </w:rPr>
+              <w:t xml:space="preserve"> do TFC</w:t>
             </w:r>
           </w:p>
         </w:tc>
@@ -22180,7 +22318,25 @@
                 <w:sz w:val="24"/>
                 <w:szCs w:val="24"/>
               </w:rPr>
-              <w:t xml:space="preserve">Função que permite ao Estudante submeter a versão final do projeto. A submissão é </w:t>
+              <w:t xml:space="preserve">Função que permite ao Estudante submeter a versão </w:t>
+            </w:r>
+            <w:r>
+              <w:rPr>
+                <w:rFonts w:ascii="Times New Roman" w:eastAsia="Times New Roman" w:hAnsi="Times New Roman" w:cs="Times New Roman"/>
+                <w:color w:val="000000"/>
+                <w:sz w:val="24"/>
+                <w:szCs w:val="24"/>
+              </w:rPr>
+              <w:t>finalizado</w:t>
+            </w:r>
+            <w:r>
+              <w:rPr>
+                <w:rFonts w:ascii="Times New Roman" w:eastAsia="Times New Roman" w:hAnsi="Times New Roman" w:cs="Times New Roman"/>
+                <w:color w:val="000000"/>
+                <w:sz w:val="24"/>
+                <w:szCs w:val="24"/>
+              </w:rPr>
+              <w:t xml:space="preserve"> do projeto. A submissão é </w:t>
             </w:r>
             <w:r>
               <w:rPr>
@@ -22507,27 +22663,7 @@
                 <w:sz w:val="24"/>
                 <w:szCs w:val="24"/>
               </w:rPr>
-              <w:t xml:space="preserve">, que pode ser (investigar sobre uma matéria, implementar uma funcionalidade, </w:t>
-            </w:r>
-            <w:proofErr w:type="spellStart"/>
-            <w:r>
-              <w:rPr>
-                <w:rFonts w:ascii="Times New Roman" w:eastAsia="Times New Roman" w:hAnsi="Times New Roman" w:cs="Times New Roman"/>
-                <w:color w:val="000000"/>
-                <w:sz w:val="24"/>
-                <w:szCs w:val="24"/>
-              </w:rPr>
-              <w:t>etc</w:t>
-            </w:r>
-            <w:proofErr w:type="spellEnd"/>
-            <w:r>
-              <w:rPr>
-                <w:rFonts w:ascii="Times New Roman" w:eastAsia="Times New Roman" w:hAnsi="Times New Roman" w:cs="Times New Roman"/>
-                <w:color w:val="000000"/>
-                <w:sz w:val="24"/>
-                <w:szCs w:val="24"/>
-              </w:rPr>
-              <w:t>).</w:t>
+              <w:t>, que pode ser (investigar sobre uma matéria, implementar uma funcionalidade).</w:t>
             </w:r>
           </w:p>
         </w:tc>
@@ -23600,7 +23736,39 @@
                 <w:sz w:val="24"/>
                 <w:szCs w:val="24"/>
               </w:rPr>
-              <w:t>Função que permite ao coordenador cadastrar uma área de conhecimento.</w:t>
+              <w:t xml:space="preserve">Função que permite ao coordenador cadastrar uma área de </w:t>
+            </w:r>
+            <w:r>
+              <w:rPr>
+                <w:rFonts w:ascii="Times New Roman" w:eastAsia="Times New Roman" w:hAnsi="Times New Roman" w:cs="Times New Roman"/>
+                <w:sz w:val="24"/>
+                <w:szCs w:val="24"/>
+              </w:rPr>
+              <w:t xml:space="preserve"> </w:t>
+            </w:r>
+            <w:r>
+              <w:rPr>
+                <w:rFonts w:ascii="Times New Roman" w:eastAsia="Times New Roman" w:hAnsi="Times New Roman" w:cs="Times New Roman"/>
+                <w:sz w:val="24"/>
+                <w:szCs w:val="24"/>
+              </w:rPr>
+              <w:t>investigação</w:t>
+            </w:r>
+            <w:r>
+              <w:rPr>
+                <w:rFonts w:ascii="Times New Roman" w:eastAsia="Times New Roman" w:hAnsi="Times New Roman" w:cs="Times New Roman"/>
+                <w:sz w:val="24"/>
+                <w:szCs w:val="24"/>
+              </w:rPr>
+              <w:t xml:space="preserve"> </w:t>
+            </w:r>
+            <w:r>
+              <w:rPr>
+                <w:rFonts w:ascii="Times New Roman" w:eastAsia="Times New Roman" w:hAnsi="Times New Roman" w:cs="Times New Roman"/>
+                <w:sz w:val="24"/>
+                <w:szCs w:val="24"/>
+              </w:rPr>
+              <w:t>.</w:t>
             </w:r>
           </w:p>
         </w:tc>
@@ -23839,7 +24007,39 @@
                 <w:sz w:val="24"/>
                 <w:szCs w:val="24"/>
               </w:rPr>
-              <w:t>Função que permite ao coordenador ocultar uma área de conhecimento.</w:t>
+              <w:t xml:space="preserve">Função que permite ao coordenador ocultar uma área de </w:t>
+            </w:r>
+            <w:r>
+              <w:rPr>
+                <w:rFonts w:ascii="Times New Roman" w:eastAsia="Times New Roman" w:hAnsi="Times New Roman" w:cs="Times New Roman"/>
+                <w:sz w:val="24"/>
+                <w:szCs w:val="24"/>
+              </w:rPr>
+              <w:t xml:space="preserve"> </w:t>
+            </w:r>
+            <w:r>
+              <w:rPr>
+                <w:rFonts w:ascii="Times New Roman" w:eastAsia="Times New Roman" w:hAnsi="Times New Roman" w:cs="Times New Roman"/>
+                <w:sz w:val="24"/>
+                <w:szCs w:val="24"/>
+              </w:rPr>
+              <w:t>investigação</w:t>
+            </w:r>
+            <w:r>
+              <w:rPr>
+                <w:rFonts w:ascii="Times New Roman" w:eastAsia="Times New Roman" w:hAnsi="Times New Roman" w:cs="Times New Roman"/>
+                <w:sz w:val="24"/>
+                <w:szCs w:val="24"/>
+              </w:rPr>
+              <w:t xml:space="preserve"> </w:t>
+            </w:r>
+            <w:r>
+              <w:rPr>
+                <w:rFonts w:ascii="Times New Roman" w:eastAsia="Times New Roman" w:hAnsi="Times New Roman" w:cs="Times New Roman"/>
+                <w:sz w:val="24"/>
+                <w:szCs w:val="24"/>
+              </w:rPr>
+              <w:t>.</w:t>
             </w:r>
           </w:p>
         </w:tc>
@@ -24458,7 +24658,23 @@
                 <w:sz w:val="24"/>
                 <w:szCs w:val="24"/>
               </w:rPr>
-              <w:t>Função que permite ao Presidente da banca de jurados lançar a nota final do Estudante, após ser lançada, o estado do trabalho é definido como “Trabalho Defendido”.</w:t>
+              <w:t xml:space="preserve">Função que permite ao </w:t>
+            </w:r>
+            <w:r>
+              <w:rPr>
+                <w:rFonts w:ascii="Times New Roman" w:hAnsi="Times New Roman" w:cs="Times New Roman"/>
+                <w:sz w:val="24"/>
+                <w:szCs w:val="24"/>
+              </w:rPr>
+              <w:t>Coordenador</w:t>
+            </w:r>
+            <w:r>
+              <w:rPr>
+                <w:rFonts w:ascii="Times New Roman" w:hAnsi="Times New Roman" w:cs="Times New Roman"/>
+                <w:sz w:val="24"/>
+                <w:szCs w:val="24"/>
+              </w:rPr>
+              <w:t xml:space="preserve"> lançar a nota final do Estudante, após ser lançada, o estado do trabalho é definido como “Trabalho Defendido”.</w:t>
             </w:r>
           </w:p>
         </w:tc>
@@ -24668,8 +24884,8 @@
           <w:szCs w:val="20"/>
         </w:rPr>
       </w:pPr>
-      <w:bookmarkStart w:id="111" w:name="_Toc520224857"/>
-      <w:bookmarkStart w:id="112" w:name="_Toc525591699"/>
+      <w:bookmarkStart w:id="110" w:name="_Toc520224857"/>
+      <w:bookmarkStart w:id="111" w:name="_Toc525591699"/>
       <w:r>
         <w:rPr>
           <w:rFonts w:ascii="Times New Roman" w:hAnsi="Times New Roman" w:cs="Times New Roman"/>
@@ -24728,8 +24944,8 @@
         </w:rPr>
         <w:t xml:space="preserve"> Requisitos Funcionais</w:t>
       </w:r>
+      <w:bookmarkEnd w:id="110"/>
       <w:bookmarkEnd w:id="111"/>
-      <w:bookmarkEnd w:id="112"/>
     </w:p>
     <w:p>
       <w:pPr>
@@ -24744,9 +24960,9 @@
           <w:color w:val="000000" w:themeColor="text1"/>
         </w:rPr>
       </w:pPr>
-      <w:bookmarkStart w:id="113" w:name="_Toc487515742"/>
-      <w:bookmarkStart w:id="114" w:name="_Toc520227240"/>
-      <w:bookmarkStart w:id="115" w:name="_Toc167320023"/>
+      <w:bookmarkStart w:id="112" w:name="_Toc487515742"/>
+      <w:bookmarkStart w:id="113" w:name="_Toc520227240"/>
+      <w:bookmarkStart w:id="114" w:name="_Toc167320023"/>
       <w:r>
         <w:rPr>
           <w:rFonts w:ascii="Times New Roman" w:hAnsi="Times New Roman" w:cs="Times New Roman"/>
@@ -24756,9 +24972,9 @@
         <w:lastRenderedPageBreak/>
         <w:t>Requisitos não funcionais</w:t>
       </w:r>
+      <w:bookmarkEnd w:id="112"/>
       <w:bookmarkEnd w:id="113"/>
       <w:bookmarkEnd w:id="114"/>
-      <w:bookmarkEnd w:id="115"/>
     </w:p>
     <w:p/>
     <w:p>
@@ -25429,8 +25645,8 @@
           <w:szCs w:val="20"/>
         </w:rPr>
       </w:pPr>
-      <w:bookmarkStart w:id="116" w:name="_Toc520224858"/>
-      <w:bookmarkStart w:id="117" w:name="_Toc525591700"/>
+      <w:bookmarkStart w:id="115" w:name="_Toc520224858"/>
+      <w:bookmarkStart w:id="116" w:name="_Toc525591700"/>
       <w:r>
         <w:rPr>
           <w:rFonts w:ascii="Times New Roman" w:hAnsi="Times New Roman" w:cs="Times New Roman"/>
@@ -25501,8 +25717,8 @@
         </w:rPr>
         <w:t xml:space="preserve"> Requisitos Não Funcionais</w:t>
       </w:r>
+      <w:bookmarkEnd w:id="115"/>
       <w:bookmarkEnd w:id="116"/>
-      <w:bookmarkEnd w:id="117"/>
     </w:p>
     <w:p>
       <w:pPr>
@@ -25528,8 +25744,8 @@
           <w:color w:val="000000" w:themeColor="text1"/>
         </w:rPr>
       </w:pPr>
-      <w:bookmarkStart w:id="118" w:name="_Toc520227241"/>
-      <w:bookmarkStart w:id="119" w:name="_Toc167320024"/>
+      <w:bookmarkStart w:id="117" w:name="_Toc520227241"/>
+      <w:bookmarkStart w:id="118" w:name="_Toc167320024"/>
       <w:r>
         <w:rPr>
           <w:rFonts w:ascii="Times New Roman" w:hAnsi="Times New Roman" w:cs="Times New Roman"/>
@@ -25538,8 +25754,8 @@
         </w:rPr>
         <w:t>Regras de negócio do nosso sistema</w:t>
       </w:r>
+      <w:bookmarkEnd w:id="117"/>
       <w:bookmarkEnd w:id="118"/>
-      <w:bookmarkEnd w:id="119"/>
     </w:p>
     <w:p/>
     <w:p>
@@ -25855,7 +26071,49 @@
                 <w:sz w:val="24"/>
                 <w:szCs w:val="24"/>
               </w:rPr>
-              <w:t>Só estudante só pode enviar a versão final do TFC após o Orientador marcar como concluído;</w:t>
+              <w:t>O</w:t>
+            </w:r>
+            <w:r>
+              <w:rPr>
+                <w:rFonts w:ascii="Times New Roman" w:hAnsi="Times New Roman" w:cs="Times New Roman"/>
+                <w:sz w:val="24"/>
+                <w:szCs w:val="24"/>
+              </w:rPr>
+              <w:t xml:space="preserve"> estudante só pode enviar a versão final</w:t>
+            </w:r>
+            <w:r>
+              <w:rPr>
+                <w:rFonts w:ascii="Times New Roman" w:hAnsi="Times New Roman" w:cs="Times New Roman"/>
+                <w:sz w:val="24"/>
+                <w:szCs w:val="24"/>
+              </w:rPr>
+              <w:t>izada</w:t>
+            </w:r>
+            <w:r>
+              <w:rPr>
+                <w:rFonts w:ascii="Times New Roman" w:hAnsi="Times New Roman" w:cs="Times New Roman"/>
+                <w:sz w:val="24"/>
+                <w:szCs w:val="24"/>
+              </w:rPr>
+              <w:t xml:space="preserve"> do TFC após o Orientador marcar como </w:t>
+            </w:r>
+            <w:r>
+              <w:rPr>
+                <w:rFonts w:ascii="Times New Roman" w:hAnsi="Times New Roman" w:cs="Times New Roman"/>
+                <w:sz w:val="24"/>
+                <w:szCs w:val="24"/>
+              </w:rPr>
+              <w:t>Finalizado</w:t>
+            </w:r>
+            <w:bookmarkStart w:id="119" w:name="_GoBack"/>
+            <w:bookmarkEnd w:id="119"/>
+            <w:r>
+              <w:rPr>
+                <w:rFonts w:ascii="Times New Roman" w:hAnsi="Times New Roman" w:cs="Times New Roman"/>
+                <w:sz w:val="24"/>
+                <w:szCs w:val="24"/>
+              </w:rPr>
+              <w:t>;</w:t>
             </w:r>
           </w:p>
         </w:tc>
@@ -36249,8 +36507,8 @@
           <w:szCs w:val="20"/>
         </w:rPr>
       </w:pPr>
-      <w:bookmarkStart w:id="143" w:name="_Toc525714576"/>
-      <w:bookmarkStart w:id="144" w:name="_Toc520224815"/>
+      <w:bookmarkStart w:id="143" w:name="_Toc520224815"/>
+      <w:bookmarkStart w:id="144" w:name="_Toc525714576"/>
       <w:r>
         <w:rPr>
           <w:rFonts w:ascii="Times New Roman" w:hAnsi="Times New Roman" w:cs="Times New Roman"/>
@@ -36293,7 +36551,7 @@
         </w:rPr>
         <w:t xml:space="preserve"> </w:t>
       </w:r>
-      <w:bookmarkEnd w:id="144"/>
+      <w:bookmarkEnd w:id="143"/>
       <w:r>
         <w:rPr>
           <w:rFonts w:ascii="Times New Roman" w:eastAsia="Times New Roman" w:hAnsi="Times New Roman" w:cs="Times New Roman"/>
@@ -36314,7 +36572,7 @@
         </w:rPr>
         <w:t>.</w:t>
       </w:r>
-      <w:bookmarkEnd w:id="143"/>
+      <w:bookmarkEnd w:id="144"/>
     </w:p>
     <w:p>
       <w:pPr>
@@ -36703,8 +36961,8 @@
           <w:szCs w:val="20"/>
         </w:rPr>
       </w:pPr>
-      <w:bookmarkStart w:id="147" w:name="_Toc525714577"/>
-      <w:bookmarkStart w:id="148" w:name="_Toc520224818"/>
+      <w:bookmarkStart w:id="147" w:name="_Toc520224818"/>
+      <w:bookmarkStart w:id="148" w:name="_Toc525714577"/>
       <w:r>
         <w:rPr>
           <w:rFonts w:ascii="Times New Roman" w:hAnsi="Times New Roman" w:cs="Times New Roman"/>
@@ -36735,7 +36993,7 @@
         </w:rPr>
         <w:t xml:space="preserve"> Diagrama de Sequência Cadastrar </w:t>
       </w:r>
-      <w:bookmarkEnd w:id="148"/>
+      <w:bookmarkEnd w:id="147"/>
       <w:r>
         <w:rPr>
           <w:rFonts w:ascii="Times New Roman" w:eastAsia="Times New Roman" w:hAnsi="Times New Roman" w:cs="Times New Roman"/>
@@ -36746,7 +37004,7 @@
         </w:rPr>
         <w:t>Estudante.</w:t>
       </w:r>
-      <w:bookmarkEnd w:id="147"/>
+      <w:bookmarkEnd w:id="148"/>
     </w:p>
     <w:p>
       <w:pPr>
@@ -36842,8 +37100,8 @@
           <w:szCs w:val="20"/>
         </w:rPr>
       </w:pPr>
-      <w:bookmarkStart w:id="149" w:name="_Toc525714578"/>
-      <w:bookmarkStart w:id="150" w:name="_Toc520224820"/>
+      <w:bookmarkStart w:id="149" w:name="_Toc520224820"/>
+      <w:bookmarkStart w:id="150" w:name="_Toc525714578"/>
       <w:r>
         <w:rPr>
           <w:rFonts w:ascii="Times New Roman" w:hAnsi="Times New Roman" w:cs="Times New Roman"/>
@@ -36864,7 +37122,7 @@
         </w:rPr>
         <w:t xml:space="preserve">Diagrama de Sequência Visualizar </w:t>
       </w:r>
-      <w:bookmarkEnd w:id="150"/>
+      <w:bookmarkEnd w:id="149"/>
       <w:r>
         <w:rPr>
           <w:rFonts w:ascii="Times New Roman" w:eastAsia="Times New Roman" w:hAnsi="Times New Roman" w:cs="Times New Roman"/>
@@ -36875,7 +37133,7 @@
         </w:rPr>
         <w:t>Tema.</w:t>
       </w:r>
-      <w:bookmarkEnd w:id="149"/>
+      <w:bookmarkEnd w:id="150"/>
     </w:p>
     <w:p>
       <w:pPr>
@@ -37253,8 +37511,8 @@
         </w:rPr>
       </w:pPr>
       <w:bookmarkStart w:id="156" w:name="_Toc520227249"/>
-      <w:bookmarkStart w:id="157" w:name="_Toc487515746"/>
-      <w:bookmarkStart w:id="158" w:name="_Toc167320032"/>
+      <w:bookmarkStart w:id="157" w:name="_Toc167320032"/>
+      <w:bookmarkStart w:id="158" w:name="_Toc487515746"/>
       <w:r>
         <w:rPr>
           <w:rFonts w:ascii="Times New Roman" w:hAnsi="Times New Roman" w:cs="Times New Roman"/>
@@ -37264,7 +37522,7 @@
         <w:t>Modelo conceitual</w:t>
       </w:r>
       <w:bookmarkEnd w:id="156"/>
-      <w:bookmarkEnd w:id="158"/>
+      <w:bookmarkEnd w:id="157"/>
     </w:p>
     <w:p/>
     <w:p>
@@ -37426,7 +37684,7 @@
       </w:pPr>
       <w:bookmarkStart w:id="161" w:name="_Toc520227250"/>
       <w:bookmarkStart w:id="162" w:name="_Toc167320033"/>
-      <w:bookmarkEnd w:id="157"/>
+      <w:bookmarkEnd w:id="158"/>
       <w:r>
         <w:rPr>
           <w:rFonts w:ascii="Times New Roman" w:hAnsi="Times New Roman" w:cs="Times New Roman"/>
@@ -42903,7 +43161,7 @@
             <w:rFonts w:ascii="Times New Roman" w:hAnsi="Times New Roman" w:cs="Times New Roman"/>
             <w:noProof/>
           </w:rPr>
-          <w:t>11</w:t>
+          <w:t>39</w:t>
         </w:r>
         <w:r>
           <w:rPr>
@@ -42996,7 +43254,7 @@
           <w:rPr>
             <w:noProof/>
           </w:rPr>
-          <w:t>5</w:t>
+          <w:t>24</w:t>
         </w:r>
         <w:r>
           <w:fldChar w:fldCharType="end"/>
@@ -47138,7 +47396,6 @@
   <w:style w:type="character" w:default="1" w:styleId="Tipodeletrapredefinidodopargrafo">
     <w:name w:val="Default Paragraph Font"/>
     <w:uiPriority w:val="1"/>
-    <w:semiHidden/>
     <w:unhideWhenUsed/>
   </w:style>
   <w:style w:type="table" w:default="1" w:styleId="Tabelanormal">
@@ -49233,7 +49490,7 @@
 </file>
 
 <file path=customXml/itemProps1.xml><?xml version="1.0" encoding="utf-8"?>
-<ds:datastoreItem xmlns:ds="http://schemas.openxmlformats.org/officeDocument/2006/customXml" ds:itemID="{86BD2BE8-3343-4774-9CCD-85FC1687E57C}">
+<ds:datastoreItem xmlns:ds="http://schemas.openxmlformats.org/officeDocument/2006/customXml" ds:itemID="{B9E3ED70-F9DE-454C-875E-47A8DFE0256E}">
   <ds:schemaRefs>
     <ds:schemaRef ds:uri="http://schemas.openxmlformats.org/officeDocument/2006/bibliography"/>
   </ds:schemaRefs>

</xml_diff>

<commit_message>
Actualizacao da Apresentacao Final
</commit_message>
<xml_diff>
--- a/Sistema de Gestão de TFC.docx
+++ b/Sistema de Gestão de TFC.docx
@@ -35977,7 +35977,21 @@
           <w:rFonts w:ascii="Times New Roman" w:hAnsi="Times New Roman" w:cs="Times New Roman"/>
           <w:sz w:val="24"/>
         </w:rPr>
-        <w:t xml:space="preserve"> e a tabela Proposta: A relação entre a tabela </w:t>
+        <w:t xml:space="preserve"> e a tabela </w:t>
+      </w:r>
+      <w:r>
+        <w:rPr>
+          <w:rFonts w:ascii="Times New Roman" w:hAnsi="Times New Roman" w:cs="Times New Roman"/>
+          <w:sz w:val="24"/>
+        </w:rPr>
+        <w:t>TFC</w:t>
+      </w:r>
+      <w:r>
+        <w:rPr>
+          <w:rFonts w:ascii="Times New Roman" w:hAnsi="Times New Roman" w:cs="Times New Roman"/>
+          <w:sz w:val="24"/>
+        </w:rPr>
+        <w:t xml:space="preserve">: A relação entre a tabela </w:t>
       </w:r>
       <w:proofErr w:type="spellStart"/>
       <w:r>
@@ -35993,7 +36007,21 @@
           <w:rFonts w:ascii="Times New Roman" w:hAnsi="Times New Roman" w:cs="Times New Roman"/>
           <w:sz w:val="24"/>
         </w:rPr>
-        <w:t xml:space="preserve"> e a tabela Proposta é de </w:t>
+        <w:t xml:space="preserve"> e a tabela </w:t>
+      </w:r>
+      <w:r>
+        <w:rPr>
+          <w:rFonts w:ascii="Times New Roman" w:hAnsi="Times New Roman" w:cs="Times New Roman"/>
+          <w:sz w:val="24"/>
+        </w:rPr>
+        <w:t xml:space="preserve">TFC </w:t>
+      </w:r>
+      <w:r>
+        <w:rPr>
+          <w:rFonts w:ascii="Times New Roman" w:hAnsi="Times New Roman" w:cs="Times New Roman"/>
+          <w:sz w:val="24"/>
+        </w:rPr>
+        <w:t xml:space="preserve">é de </w:t>
       </w:r>
       <w:proofErr w:type="gramStart"/>
       <w:r>
@@ -36057,7 +36085,21 @@
           <w:rFonts w:ascii="Times New Roman" w:hAnsi="Times New Roman" w:cs="Times New Roman"/>
           <w:sz w:val="24"/>
         </w:rPr>
-        <w:t xml:space="preserve"> - FK) na tabela Proposta. Partindo do pressuposto que uma área de conhecimento pode ser </w:t>
+        <w:t xml:space="preserve"> - FK) na tabela </w:t>
+      </w:r>
+      <w:r>
+        <w:rPr>
+          <w:rFonts w:ascii="Times New Roman" w:hAnsi="Times New Roman" w:cs="Times New Roman"/>
+          <w:sz w:val="24"/>
+        </w:rPr>
+        <w:t>TFC</w:t>
+      </w:r>
+      <w:r>
+        <w:rPr>
+          <w:rFonts w:ascii="Times New Roman" w:hAnsi="Times New Roman" w:cs="Times New Roman"/>
+          <w:sz w:val="24"/>
+        </w:rPr>
+        <w:t xml:space="preserve">. Partindo do pressuposto que uma área de conhecimento pode ser </w:t>
       </w:r>
       <w:proofErr w:type="gramStart"/>
       <w:r>
@@ -36073,7 +36115,21 @@
           <w:rFonts w:ascii="Times New Roman" w:hAnsi="Times New Roman" w:cs="Times New Roman"/>
           <w:sz w:val="24"/>
         </w:rPr>
-        <w:t xml:space="preserve"> a várias propostas.</w:t>
+        <w:t xml:space="preserve"> a várias propostas</w:t>
+      </w:r>
+      <w:r>
+        <w:rPr>
+          <w:rFonts w:ascii="Times New Roman" w:hAnsi="Times New Roman" w:cs="Times New Roman"/>
+          <w:sz w:val="24"/>
+        </w:rPr>
+        <w:t xml:space="preserve"> de TFC</w:t>
+      </w:r>
+      <w:r>
+        <w:rPr>
+          <w:rFonts w:ascii="Times New Roman" w:hAnsi="Times New Roman" w:cs="Times New Roman"/>
+          <w:sz w:val="24"/>
+        </w:rPr>
+        <w:t>.</w:t>
       </w:r>
     </w:p>
     <w:p>
@@ -36090,7 +36146,21 @@
           <w:rFonts w:ascii="Times New Roman" w:hAnsi="Times New Roman" w:cs="Times New Roman"/>
           <w:sz w:val="24"/>
         </w:rPr>
-        <w:t xml:space="preserve">A relação entre a tabela Proposta e tabela Tarefa: A relação entre estas tabelas é de </w:t>
+        <w:t xml:space="preserve">A relação entre a tabela </w:t>
+      </w:r>
+      <w:r>
+        <w:rPr>
+          <w:rFonts w:ascii="Times New Roman" w:hAnsi="Times New Roman" w:cs="Times New Roman"/>
+          <w:sz w:val="24"/>
+        </w:rPr>
+        <w:t xml:space="preserve">TFC </w:t>
+      </w:r>
+      <w:r>
+        <w:rPr>
+          <w:rFonts w:ascii="Times New Roman" w:hAnsi="Times New Roman" w:cs="Times New Roman"/>
+          <w:sz w:val="24"/>
+        </w:rPr>
+        <w:t xml:space="preserve">e tabela Tarefa: A relação entre estas tabelas é de </w:t>
       </w:r>
       <w:proofErr w:type="gramStart"/>
       <w:r>
@@ -36114,7 +36184,14 @@
           <w:rFonts w:ascii="Times New Roman" w:hAnsi="Times New Roman" w:cs="Times New Roman"/>
           <w:sz w:val="24"/>
         </w:rPr>
-        <w:t>IdProposta</w:t>
+        <w:t>Id</w:t>
+      </w:r>
+      <w:r>
+        <w:rPr>
+          <w:rFonts w:ascii="Times New Roman" w:hAnsi="Times New Roman" w:cs="Times New Roman"/>
+          <w:sz w:val="24"/>
+        </w:rPr>
+        <w:t>TFC</w:t>
       </w:r>
       <w:proofErr w:type="spellEnd"/>
       <w:r>
@@ -36138,7 +36215,35 @@
           <w:rFonts w:ascii="Times New Roman" w:hAnsi="Times New Roman" w:cs="Times New Roman"/>
           <w:sz w:val="24"/>
         </w:rPr>
-        <w:t>- FK) na tabela Tarefa. Pois uma proposta pode ter várias tarefas.</w:t>
+        <w:t>- FK) na tabela Tarefa. Pois um</w:t>
+      </w:r>
+      <w:r>
+        <w:rPr>
+          <w:rFonts w:ascii="Times New Roman" w:hAnsi="Times New Roman" w:cs="Times New Roman"/>
+          <w:sz w:val="24"/>
+        </w:rPr>
+        <w:t xml:space="preserve"> </w:t>
+      </w:r>
+      <w:r>
+        <w:rPr>
+          <w:rFonts w:ascii="Times New Roman" w:hAnsi="Times New Roman" w:cs="Times New Roman"/>
+          <w:sz w:val="24"/>
+        </w:rPr>
+        <w:t>TFC</w:t>
+      </w:r>
+      <w:r>
+        <w:rPr>
+          <w:rFonts w:ascii="Times New Roman" w:hAnsi="Times New Roman" w:cs="Times New Roman"/>
+          <w:sz w:val="24"/>
+        </w:rPr>
+        <w:t xml:space="preserve"> </w:t>
+      </w:r>
+      <w:r>
+        <w:rPr>
+          <w:rFonts w:ascii="Times New Roman" w:hAnsi="Times New Roman" w:cs="Times New Roman"/>
+          <w:sz w:val="24"/>
+        </w:rPr>
+        <w:t>pode ter várias tarefas.</w:t>
       </w:r>
     </w:p>
     <w:p>
@@ -36155,7 +36260,35 @@
           <w:rFonts w:ascii="Times New Roman" w:hAnsi="Times New Roman" w:cs="Times New Roman"/>
           <w:sz w:val="24"/>
         </w:rPr>
-        <w:t xml:space="preserve">A relação entre a tabela Proposta e tabela TCC: A relação elas é de </w:t>
+        <w:t xml:space="preserve">A relação entre a tabela </w:t>
+      </w:r>
+      <w:r>
+        <w:rPr>
+          <w:rFonts w:ascii="Times New Roman" w:hAnsi="Times New Roman" w:cs="Times New Roman"/>
+          <w:sz w:val="24"/>
+        </w:rPr>
+        <w:t>Banca</w:t>
+      </w:r>
+      <w:r>
+        <w:rPr>
+          <w:rFonts w:ascii="Times New Roman" w:hAnsi="Times New Roman" w:cs="Times New Roman"/>
+          <w:sz w:val="24"/>
+        </w:rPr>
+        <w:t xml:space="preserve"> e tabela </w:t>
+      </w:r>
+      <w:r>
+        <w:rPr>
+          <w:rFonts w:ascii="Times New Roman" w:hAnsi="Times New Roman" w:cs="Times New Roman"/>
+          <w:sz w:val="24"/>
+        </w:rPr>
+        <w:t>TFC</w:t>
+      </w:r>
+      <w:r>
+        <w:rPr>
+          <w:rFonts w:ascii="Times New Roman" w:hAnsi="Times New Roman" w:cs="Times New Roman"/>
+          <w:sz w:val="24"/>
+        </w:rPr>
+        <w:t xml:space="preserve">: A relação elas é de </w:t>
       </w:r>
       <w:proofErr w:type="gramStart"/>
       <w:r>
@@ -36171,7 +36304,14 @@
           <w:rFonts w:ascii="Times New Roman" w:hAnsi="Times New Roman" w:cs="Times New Roman"/>
           <w:sz w:val="24"/>
         </w:rPr>
-        <w:t xml:space="preserve">1, sendo que a coluna </w:t>
+        <w:t>n</w:t>
+      </w:r>
+      <w:r>
+        <w:rPr>
+          <w:rFonts w:ascii="Times New Roman" w:hAnsi="Times New Roman" w:cs="Times New Roman"/>
+          <w:sz w:val="24"/>
+        </w:rPr>
+        <w:t xml:space="preserve">, sendo que a coluna </w:t>
       </w:r>
       <w:proofErr w:type="spellStart"/>
       <w:r>
@@ -36179,7 +36319,14 @@
           <w:rFonts w:ascii="Times New Roman" w:hAnsi="Times New Roman" w:cs="Times New Roman"/>
           <w:sz w:val="24"/>
         </w:rPr>
-        <w:t>IdProposta</w:t>
+        <w:t>Id</w:t>
+      </w:r>
+      <w:r>
+        <w:rPr>
+          <w:rFonts w:ascii="Times New Roman" w:hAnsi="Times New Roman" w:cs="Times New Roman"/>
+          <w:sz w:val="24"/>
+        </w:rPr>
+        <w:t>Banca</w:t>
       </w:r>
       <w:proofErr w:type="spellEnd"/>
       <w:r>
@@ -36187,7 +36334,21 @@
           <w:rFonts w:ascii="Times New Roman" w:hAnsi="Times New Roman" w:cs="Times New Roman"/>
           <w:sz w:val="24"/>
         </w:rPr>
-        <w:t xml:space="preserve"> da tabela Proposta é chave estrangeira (</w:t>
+        <w:t xml:space="preserve"> da tabela </w:t>
+      </w:r>
+      <w:r>
+        <w:rPr>
+          <w:rFonts w:ascii="Times New Roman" w:hAnsi="Times New Roman" w:cs="Times New Roman"/>
+          <w:sz w:val="24"/>
+        </w:rPr>
+        <w:t>Banca</w:t>
+      </w:r>
+      <w:r>
+        <w:rPr>
+          <w:rFonts w:ascii="Times New Roman" w:hAnsi="Times New Roman" w:cs="Times New Roman"/>
+          <w:sz w:val="24"/>
+        </w:rPr>
+        <w:t xml:space="preserve"> é chave estrangeira (</w:t>
       </w:r>
       <w:proofErr w:type="spellStart"/>
       <w:r>
@@ -36203,7 +36364,35 @@
           <w:rFonts w:ascii="Times New Roman" w:hAnsi="Times New Roman" w:cs="Times New Roman"/>
           <w:sz w:val="24"/>
         </w:rPr>
-        <w:t xml:space="preserve"> – FK) na tabela TCC. Pois </w:t>
+        <w:t xml:space="preserve"> – FK) na tabela </w:t>
+      </w:r>
+      <w:r>
+        <w:rPr>
+          <w:rFonts w:ascii="Times New Roman" w:hAnsi="Times New Roman" w:cs="Times New Roman"/>
+          <w:sz w:val="24"/>
+        </w:rPr>
+        <w:t>TFC</w:t>
+      </w:r>
+      <w:r>
+        <w:rPr>
+          <w:rFonts w:ascii="Times New Roman" w:hAnsi="Times New Roman" w:cs="Times New Roman"/>
+          <w:sz w:val="24"/>
+        </w:rPr>
+        <w:t>. Pois um</w:t>
+      </w:r>
+      <w:r>
+        <w:rPr>
+          <w:rFonts w:ascii="Times New Roman" w:hAnsi="Times New Roman" w:cs="Times New Roman"/>
+          <w:sz w:val="24"/>
+        </w:rPr>
+        <w:t>a</w:t>
+      </w:r>
+      <w:r>
+        <w:rPr>
+          <w:rFonts w:ascii="Times New Roman" w:hAnsi="Times New Roman" w:cs="Times New Roman"/>
+          <w:sz w:val="24"/>
+        </w:rPr>
+        <w:t xml:space="preserve"> </w:t>
       </w:r>
       <w:proofErr w:type="gramStart"/>
       <w:r>
@@ -36211,7 +36400,21 @@
           <w:rFonts w:ascii="Times New Roman" w:hAnsi="Times New Roman" w:cs="Times New Roman"/>
           <w:sz w:val="24"/>
         </w:rPr>
-        <w:t>um proposta</w:t>
+        <w:t xml:space="preserve">banca </w:t>
+      </w:r>
+      <w:r>
+        <w:rPr>
+          <w:rFonts w:ascii="Times New Roman" w:hAnsi="Times New Roman" w:cs="Times New Roman"/>
+          <w:sz w:val="24"/>
+        </w:rPr>
+        <w:t xml:space="preserve"> </w:t>
+      </w:r>
+      <w:r>
+        <w:rPr>
+          <w:rFonts w:ascii="Times New Roman" w:hAnsi="Times New Roman" w:cs="Times New Roman"/>
+          <w:sz w:val="24"/>
+        </w:rPr>
+        <w:t>avalia</w:t>
       </w:r>
       <w:proofErr w:type="gramEnd"/>
       <w:r>
@@ -36219,7 +36422,7 @@
           <w:rFonts w:ascii="Times New Roman" w:hAnsi="Times New Roman" w:cs="Times New Roman"/>
           <w:sz w:val="24"/>
         </w:rPr>
-        <w:t xml:space="preserve"> pode originar à um </w:t>
+        <w:t xml:space="preserve"> vários </w:t>
       </w:r>
       <w:proofErr w:type="spellStart"/>
       <w:r>
@@ -36227,7 +36430,14 @@
           <w:rFonts w:ascii="Times New Roman" w:hAnsi="Times New Roman" w:cs="Times New Roman"/>
           <w:sz w:val="24"/>
         </w:rPr>
-        <w:t>tcc</w:t>
+        <w:t>TFC</w:t>
+      </w:r>
+      <w:r>
+        <w:rPr>
+          <w:rFonts w:ascii="Times New Roman" w:hAnsi="Times New Roman" w:cs="Times New Roman"/>
+          <w:sz w:val="24"/>
+        </w:rPr>
+        <w:t>s</w:t>
       </w:r>
       <w:proofErr w:type="spellEnd"/>
       <w:r>
@@ -36255,7 +36465,18 @@
         <w:t xml:space="preserve">A relação entre a tabela </w:t>
       </w:r>
       <w:r>
-        <w:t xml:space="preserve">Estudante </w:t>
+        <w:rPr>
+          <w:rFonts w:ascii="Times New Roman" w:hAnsi="Times New Roman" w:cs="Times New Roman"/>
+          <w:sz w:val="24"/>
+        </w:rPr>
+        <w:t>TFC</w:t>
+      </w:r>
+      <w:r>
+        <w:rPr>
+          <w:rFonts w:ascii="Times New Roman" w:hAnsi="Times New Roman" w:cs="Times New Roman"/>
+          <w:sz w:val="24"/>
+        </w:rPr>
+        <w:t xml:space="preserve"> </w:t>
       </w:r>
       <w:r>
         <w:rPr>
@@ -36286,7 +36507,14 @@
           <w:rFonts w:ascii="Times New Roman" w:hAnsi="Times New Roman" w:cs="Times New Roman"/>
           <w:sz w:val="24"/>
         </w:rPr>
-        <w:t>IdEstudante</w:t>
+        <w:t>Id</w:t>
+      </w:r>
+      <w:r>
+        <w:rPr>
+          <w:rFonts w:ascii="Times New Roman" w:hAnsi="Times New Roman" w:cs="Times New Roman"/>
+          <w:sz w:val="24"/>
+        </w:rPr>
+        <w:t>TFC</w:t>
       </w:r>
       <w:proofErr w:type="spellEnd"/>
       <w:r>
@@ -36310,7 +36538,49 @@
           <w:rFonts w:ascii="Times New Roman" w:hAnsi="Times New Roman" w:cs="Times New Roman"/>
           <w:sz w:val="24"/>
         </w:rPr>
-        <w:t xml:space="preserve"> – FK) na tabela Encontro. Pois em um encontro podem estar vários estudantes.</w:t>
+        <w:t xml:space="preserve"> – FK) na tabela Encontro. Pois em um</w:t>
+      </w:r>
+      <w:r>
+        <w:rPr>
+          <w:rFonts w:ascii="Times New Roman" w:hAnsi="Times New Roman" w:cs="Times New Roman"/>
+          <w:sz w:val="24"/>
+        </w:rPr>
+        <w:t xml:space="preserve"> </w:t>
+      </w:r>
+      <w:r>
+        <w:rPr>
+          <w:rFonts w:ascii="Times New Roman" w:hAnsi="Times New Roman" w:cs="Times New Roman"/>
+          <w:sz w:val="24"/>
+        </w:rPr>
+        <w:t>TFC</w:t>
+      </w:r>
+      <w:r>
+        <w:rPr>
+          <w:rFonts w:ascii="Times New Roman" w:hAnsi="Times New Roman" w:cs="Times New Roman"/>
+          <w:sz w:val="24"/>
+        </w:rPr>
+        <w:t xml:space="preserve"> pode se marcar vários</w:t>
+      </w:r>
+      <w:r>
+        <w:rPr>
+          <w:rFonts w:ascii="Times New Roman" w:hAnsi="Times New Roman" w:cs="Times New Roman"/>
+          <w:sz w:val="24"/>
+        </w:rPr>
+        <w:t xml:space="preserve"> encontro</w:t>
+      </w:r>
+      <w:r>
+        <w:rPr>
+          <w:rFonts w:ascii="Times New Roman" w:hAnsi="Times New Roman" w:cs="Times New Roman"/>
+          <w:sz w:val="24"/>
+        </w:rPr>
+        <w:t>s</w:t>
+      </w:r>
+      <w:r>
+        <w:rPr>
+          <w:rFonts w:ascii="Times New Roman" w:hAnsi="Times New Roman" w:cs="Times New Roman"/>
+          <w:sz w:val="24"/>
+        </w:rPr>
+        <w:t>.</w:t>
       </w:r>
     </w:p>
     <w:p>
@@ -36327,7 +36597,35 @@
           <w:rFonts w:ascii="Times New Roman" w:hAnsi="Times New Roman" w:cs="Times New Roman"/>
           <w:sz w:val="24"/>
         </w:rPr>
-        <w:t xml:space="preserve">A relação entre a tabela Professor e a tabela Encontro: elas estão relacionadas de </w:t>
+        <w:t xml:space="preserve">A relação entre a tabela Professor e a tabela </w:t>
+      </w:r>
+      <w:r>
+        <w:rPr>
+          <w:rFonts w:ascii="Times New Roman" w:hAnsi="Times New Roman" w:cs="Times New Roman"/>
+          <w:sz w:val="24"/>
+        </w:rPr>
+        <w:t>TFC</w:t>
+      </w:r>
+      <w:r>
+        <w:rPr>
+          <w:rFonts w:ascii="Times New Roman" w:hAnsi="Times New Roman" w:cs="Times New Roman"/>
+          <w:sz w:val="24"/>
+        </w:rPr>
+        <w:t xml:space="preserve">: elas </w:t>
+      </w:r>
+      <w:r>
+        <w:rPr>
+          <w:rFonts w:ascii="Times New Roman" w:hAnsi="Times New Roman" w:cs="Times New Roman"/>
+          <w:sz w:val="24"/>
+        </w:rPr>
+        <w:t>têm a relação</w:t>
+      </w:r>
+      <w:r>
+        <w:rPr>
+          <w:rFonts w:ascii="Times New Roman" w:hAnsi="Times New Roman" w:cs="Times New Roman"/>
+          <w:sz w:val="24"/>
+        </w:rPr>
+        <w:t xml:space="preserve"> de </w:t>
       </w:r>
       <w:proofErr w:type="gramStart"/>
       <w:r>
@@ -36375,7 +36673,72 @@
           <w:rFonts w:ascii="Times New Roman" w:hAnsi="Times New Roman" w:cs="Times New Roman"/>
           <w:sz w:val="24"/>
         </w:rPr>
-        <w:t>) na tabela Encontro. E que um professor pode marcar vários encontros.</w:t>
+        <w:t xml:space="preserve">) na tabela </w:t>
+      </w:r>
+      <w:r>
+        <w:rPr>
+          <w:rFonts w:ascii="Times New Roman" w:hAnsi="Times New Roman" w:cs="Times New Roman"/>
+          <w:sz w:val="24"/>
+        </w:rPr>
+        <w:t>TFC</w:t>
+      </w:r>
+      <w:r>
+        <w:rPr>
+          <w:rFonts w:ascii="Times New Roman" w:hAnsi="Times New Roman" w:cs="Times New Roman"/>
+          <w:sz w:val="24"/>
+        </w:rPr>
+        <w:t xml:space="preserve">. </w:t>
+      </w:r>
+      <w:r>
+        <w:rPr>
+          <w:rFonts w:ascii="Times New Roman" w:hAnsi="Times New Roman" w:cs="Times New Roman"/>
+          <w:sz w:val="24"/>
+        </w:rPr>
+        <w:t xml:space="preserve">Pois </w:t>
+      </w:r>
+      <w:r>
+        <w:rPr>
+          <w:rFonts w:ascii="Times New Roman" w:hAnsi="Times New Roman" w:cs="Times New Roman"/>
+          <w:sz w:val="24"/>
+        </w:rPr>
+        <w:t xml:space="preserve">um professor pode </w:t>
+      </w:r>
+      <w:r>
+        <w:rPr>
+          <w:rFonts w:ascii="Times New Roman" w:hAnsi="Times New Roman" w:cs="Times New Roman"/>
+          <w:sz w:val="24"/>
+        </w:rPr>
+        <w:t>orientar</w:t>
+      </w:r>
+      <w:r>
+        <w:rPr>
+          <w:rFonts w:ascii="Times New Roman" w:hAnsi="Times New Roman" w:cs="Times New Roman"/>
+          <w:sz w:val="24"/>
+        </w:rPr>
+        <w:t xml:space="preserve"> vários </w:t>
+      </w:r>
+      <w:proofErr w:type="spellStart"/>
+      <w:r>
+        <w:rPr>
+          <w:rFonts w:ascii="Times New Roman" w:hAnsi="Times New Roman" w:cs="Times New Roman"/>
+          <w:sz w:val="24"/>
+        </w:rPr>
+        <w:t>TFC</w:t>
+      </w:r>
+      <w:r>
+        <w:rPr>
+          <w:rFonts w:ascii="Times New Roman" w:hAnsi="Times New Roman" w:cs="Times New Roman"/>
+          <w:sz w:val="24"/>
+        </w:rPr>
+        <w:t>s</w:t>
+      </w:r>
+      <w:proofErr w:type="spellEnd"/>
+      <w:r>
+        <w:rPr>
+          <w:rFonts w:ascii="Times New Roman" w:hAnsi="Times New Roman" w:cs="Times New Roman"/>
+          <w:sz w:val="24"/>
+        </w:rPr>
+        <w:t>.</w:t>
       </w:r>
     </w:p>
     <w:p>
@@ -36474,7 +36837,21 @@
           <w:rFonts w:ascii="Times New Roman" w:hAnsi="Times New Roman" w:cs="Times New Roman"/>
           <w:sz w:val="24"/>
         </w:rPr>
-        <w:t>. E que um professor pode pertencer várias bancas e uma banca pode ter vários professores.</w:t>
+        <w:t xml:space="preserve">. </w:t>
+      </w:r>
+      <w:r>
+        <w:rPr>
+          <w:rFonts w:ascii="Times New Roman" w:hAnsi="Times New Roman" w:cs="Times New Roman"/>
+          <w:sz w:val="24"/>
+        </w:rPr>
+        <w:t>Sendo que</w:t>
+      </w:r>
+      <w:r>
+        <w:rPr>
+          <w:rFonts w:ascii="Times New Roman" w:hAnsi="Times New Roman" w:cs="Times New Roman"/>
+          <w:sz w:val="24"/>
+        </w:rPr>
+        <w:t xml:space="preserve"> um professor pode pertencer várias bancas e uma banca pode ter vários professores.</w:t>
       </w:r>
     </w:p>
     <w:p>
@@ -36528,6 +36905,7 @@
           <w:sz w:val="24"/>
         </w:rPr>
       </w:pPr>
+      <w:bookmarkStart w:id="162" w:name="_GoBack"/>
       <w:r>
         <w:rPr>
           <w:noProof/>
@@ -36535,23 +36913,23 @@
         </w:rPr>
         <w:lastRenderedPageBreak/>
         <w:drawing>
-          <wp:anchor distT="0" distB="0" distL="114300" distR="114300" simplePos="0" relativeHeight="251666432" behindDoc="1" locked="0" layoutInCell="1" allowOverlap="1" wp14:anchorId="418451E4" wp14:editId="409364E0">
+          <wp:anchor distT="0" distB="0" distL="114300" distR="114300" simplePos="0" relativeHeight="251666432" behindDoc="1" locked="0" layoutInCell="1" allowOverlap="1" wp14:anchorId="418451E4" wp14:editId="656EBDFE">
             <wp:simplePos x="0" y="0"/>
             <wp:positionH relativeFrom="column">
-              <wp:posOffset>-641350</wp:posOffset>
+              <wp:posOffset>-643890</wp:posOffset>
             </wp:positionH>
             <wp:positionV relativeFrom="paragraph">
-              <wp:posOffset>273050</wp:posOffset>
+              <wp:posOffset>367665</wp:posOffset>
             </wp:positionV>
-            <wp:extent cx="6857365" cy="8228965"/>
-            <wp:effectExtent l="19050" t="19050" r="19685" b="19685"/>
+            <wp:extent cx="6857365" cy="8132445"/>
+            <wp:effectExtent l="19050" t="19050" r="19685" b="20955"/>
             <wp:wrapTight wrapText="bothSides">
               <wp:wrapPolygon edited="0">
-                <wp:start x="-60" y="-50"/>
-                <wp:lineTo x="-60" y="21602"/>
-                <wp:lineTo x="21602" y="21602"/>
-                <wp:lineTo x="21602" y="-50"/>
-                <wp:lineTo x="-60" y="-50"/>
+                <wp:start x="-60" y="-51"/>
+                <wp:lineTo x="-60" y="21605"/>
+                <wp:lineTo x="21602" y="21605"/>
+                <wp:lineTo x="21602" y="-51"/>
+                <wp:lineTo x="-60" y="-51"/>
               </wp:wrapPolygon>
             </wp:wrapTight>
             <wp:docPr id="2" name="Imagem 2"/>
@@ -36582,7 +36960,7 @@
                   <pic:spPr bwMode="auto">
                     <a:xfrm>
                       <a:off x="0" y="0"/>
-                      <a:ext cx="6857365" cy="8228965"/>
+                      <a:ext cx="6857365" cy="8132445"/>
                     </a:xfrm>
                     <a:prstGeom prst="rect">
                       <a:avLst/>
@@ -36615,6 +36993,7 @@
           </wp:anchor>
         </w:drawing>
       </w:r>
+      <w:bookmarkEnd w:id="162"/>
       <w:r>
         <w:rPr>
           <w:rFonts w:ascii="Times New Roman" w:hAnsi="Times New Roman" w:cs="Times New Roman"/>
@@ -36635,7 +37014,7 @@
           <w:szCs w:val="20"/>
         </w:rPr>
       </w:pPr>
-      <w:bookmarkStart w:id="162" w:name="_Toc525714582"/>
+      <w:bookmarkStart w:id="163" w:name="_Toc525714582"/>
       <w:r>
         <w:rPr>
           <w:rFonts w:ascii="Times New Roman" w:hAnsi="Times New Roman" w:cs="Times New Roman"/>
@@ -36656,7 +37035,7 @@
         </w:rPr>
         <w:t xml:space="preserve"> </w:t>
       </w:r>
-      <w:bookmarkStart w:id="163" w:name="_Toc520224824"/>
+      <w:bookmarkStart w:id="164" w:name="_Toc520224824"/>
       <w:r>
         <w:rPr>
           <w:rFonts w:ascii="Times New Roman" w:hAnsi="Times New Roman" w:cs="Times New Roman"/>
@@ -36667,8 +37046,8 @@
         </w:rPr>
         <w:t xml:space="preserve">Diagrama </w:t>
       </w:r>
-      <w:bookmarkEnd w:id="162"/>
       <w:bookmarkEnd w:id="163"/>
+      <w:bookmarkEnd w:id="164"/>
       <w:r>
         <w:rPr>
           <w:rFonts w:ascii="Times New Roman" w:hAnsi="Times New Roman" w:cs="Times New Roman"/>
@@ -36695,9 +37074,9 @@
           <w:sz w:val="28"/>
         </w:rPr>
       </w:pPr>
-      <w:bookmarkStart w:id="164" w:name="_Toc520227251"/>
-      <w:bookmarkStart w:id="165" w:name="_Toc487515748"/>
-      <w:bookmarkStart w:id="166" w:name="_Toc167466345"/>
+      <w:bookmarkStart w:id="165" w:name="_Toc520227251"/>
+      <w:bookmarkStart w:id="166" w:name="_Toc487515748"/>
+      <w:bookmarkStart w:id="167" w:name="_Toc167466345"/>
       <w:r>
         <w:rPr>
           <w:rFonts w:ascii="Times New Roman" w:hAnsi="Times New Roman" w:cs="Times New Roman"/>
@@ -36706,22 +37085,11 @@
           <w:sz w:val="28"/>
         </w:rPr>
         <w:lastRenderedPageBreak/>
-        <w:t>Fer</w:t>
-      </w:r>
-      <w:bookmarkStart w:id="167" w:name="_GoBack"/>
-      <w:bookmarkEnd w:id="167"/>
-      <w:r>
-        <w:rPr>
-          <w:rFonts w:ascii="Times New Roman" w:hAnsi="Times New Roman" w:cs="Times New Roman"/>
-          <w:b/>
-          <w:color w:val="000000" w:themeColor="text1"/>
-          <w:sz w:val="28"/>
-        </w:rPr>
-        <w:t>ramentas utilizadas</w:t>
-      </w:r>
-      <w:bookmarkEnd w:id="164"/>
+        <w:t>Ferramentas utilizadas</w:t>
+      </w:r>
       <w:bookmarkEnd w:id="165"/>
       <w:bookmarkEnd w:id="166"/>
+      <w:bookmarkEnd w:id="167"/>
       <w:r>
         <w:rPr>
           <w:rFonts w:ascii="Times New Roman" w:hAnsi="Times New Roman" w:cs="Times New Roman"/>
@@ -40727,7 +41095,6 @@
         <w:docPartGallery w:val="AutoText"/>
       </w:docPartObj>
     </w:sdtPr>
-    <w:sdtEndPr/>
     <w:sdtContent>
       <w:p>
         <w:pPr>
@@ -40772,7 +41139,6 @@
         <w:docPartGallery w:val="AutoText"/>
       </w:docPartObj>
     </w:sdtPr>
-    <w:sdtEndPr/>
     <w:sdtContent>
       <w:p>
         <w:pPr>
@@ -40799,7 +41165,6 @@
         <w:docPartGallery w:val="AutoText"/>
       </w:docPartObj>
     </w:sdtPr>
-    <w:sdtEndPr/>
     <w:sdtContent>
       <w:p>
         <w:pPr>
@@ -40881,7 +41246,7 @@
             <w:rFonts w:ascii="Times New Roman" w:hAnsi="Times New Roman" w:cs="Times New Roman"/>
             <w:noProof/>
           </w:rPr>
-          <w:t>55</w:t>
+          <w:t>61</w:t>
         </w:r>
         <w:r>
           <w:rPr>
@@ -40909,7 +41274,6 @@
         <w:docPartGallery w:val="AutoText"/>
       </w:docPartObj>
     </w:sdtPr>
-    <w:sdtEndPr/>
     <w:sdtContent>
       <w:p>
         <w:pPr>
@@ -40954,7 +41318,6 @@
         <w:docPartGallery w:val="AutoText"/>
       </w:docPartObj>
     </w:sdtPr>
-    <w:sdtEndPr/>
     <w:sdtContent>
       <w:p>
         <w:pPr>
@@ -40974,7 +41337,7 @@
           <w:rPr>
             <w:noProof/>
           </w:rPr>
-          <w:t>54</w:t>
+          <w:t>60</w:t>
         </w:r>
         <w:r>
           <w:fldChar w:fldCharType="end"/>
@@ -45321,7 +45684,6 @@
   <w:style w:type="character" w:default="1" w:styleId="Tipodeletrapredefinidodopargrafo">
     <w:name w:val="Default Paragraph Font"/>
     <w:uiPriority w:val="1"/>
-    <w:semiHidden/>
     <w:unhideWhenUsed/>
   </w:style>
   <w:style w:type="table" w:default="1" w:styleId="Tabelanormal">
@@ -47416,7 +47778,7 @@
 </file>
 
 <file path=customXml/itemProps1.xml><?xml version="1.0" encoding="utf-8"?>
-<ds:datastoreItem xmlns:ds="http://schemas.openxmlformats.org/officeDocument/2006/customXml" ds:itemID="{E315CE78-DBFC-4617-8D58-132A1A3B9120}">
+<ds:datastoreItem xmlns:ds="http://schemas.openxmlformats.org/officeDocument/2006/customXml" ds:itemID="{9B751538-0513-46BA-8B46-9D0ECA1AF083}">
   <ds:schemaRefs>
     <ds:schemaRef ds:uri="http://schemas.openxmlformats.org/officeDocument/2006/bibliography"/>
   </ds:schemaRefs>

</xml_diff>